<commit_message>
Memoria TP6 casi terminada, cambios minimos en el codigo
</commit_message>
<xml_diff>
--- a/tp6-parte2/MemoriaTP6_2.docx
+++ b/tp6-parte2/MemoriaTP6_2.docx
@@ -10,6 +10,7 @@
           <w:docPartUnique/>
         </w:docPartObj>
       </w:sdtPr>
+      <w:sdtEndPr/>
       <w:sdtContent>
         <w:p/>
         <w:tbl>
@@ -49,6 +50,7 @@
                   <w:dataBinding w:prefixMappings="xmlns:ns0='http://schemas.openxmlformats.org/package/2006/metadata/core-properties' xmlns:ns1='http://purl.org/dc/elements/1.1/'" w:xpath="/ns0:coreProperties[1]/ns1:title[1]" w:storeItemID="{6C3C8BC8-F283-45AE-878A-BAB7291924A1}"/>
                   <w:text/>
                 </w:sdtPr>
+                <w:sdtEndPr/>
                 <w:sdtContent>
                   <w:p>
                     <w:pPr>
@@ -109,6 +111,7 @@
                 <w:dataBinding w:prefixMappings="xmlns:ns0='http://schemas.openxmlformats.org/package/2006/metadata/core-properties' xmlns:ns1='http://purl.org/dc/elements/1.1/'" w:xpath="/ns0:coreProperties[1]/ns1:subject[1]" w:storeItemID="{6C3C8BC8-F283-45AE-878A-BAB7291924A1}"/>
                 <w:text/>
               </w:sdtPr>
+              <w:sdtEndPr/>
               <w:sdtContent>
                 <w:tc>
                   <w:tcPr>
@@ -177,6 +180,7 @@
                   <w:dataBinding w:prefixMappings="xmlns:ns0='http://schemas.openxmlformats.org/package/2006/metadata/core-properties' xmlns:ns1='http://purl.org/dc/elements/1.1/'" w:xpath="/ns0:coreProperties[1]/ns1:creator[1]" w:storeItemID="{6C3C8BC8-F283-45AE-878A-BAB7291924A1}"/>
                   <w:text/>
                 </w:sdtPr>
+                <w:sdtEndPr/>
                 <w:sdtContent>
                   <w:p>
                     <w:pPr>
@@ -219,6 +223,7 @@
                     <w:calendar w:val="gregorian"/>
                   </w:date>
                 </w:sdtPr>
+                <w:sdtEndPr/>
                 <w:sdtContent>
                   <w:p>
                     <w:pPr>
@@ -260,6 +265,13 @@
     </w:sdt>
     <w:sdt>
       <w:sdtPr>
+        <w:rPr>
+          <w:rFonts w:asciiTheme="minorHAnsi" w:eastAsiaTheme="minorHAnsi" w:hAnsiTheme="minorHAnsi" w:cstheme="minorBidi"/>
+          <w:color w:val="auto"/>
+          <w:sz w:val="22"/>
+          <w:szCs w:val="22"/>
+          <w:lang w:eastAsia="en-US"/>
+        </w:rPr>
         <w:id w:val="-1012760881"/>
         <w:docPartObj>
           <w:docPartGallery w:val="Table of Contents"/>
@@ -268,13 +280,8 @@
       </w:sdtPr>
       <w:sdtEndPr>
         <w:rPr>
-          <w:rFonts w:asciiTheme="minorHAnsi" w:eastAsiaTheme="minorHAnsi" w:hAnsiTheme="minorHAnsi" w:cstheme="minorBidi"/>
           <w:b/>
           <w:bCs/>
-          <w:color w:val="auto"/>
-          <w:sz w:val="22"/>
-          <w:szCs w:val="22"/>
-          <w:lang w:eastAsia="en-US"/>
         </w:rPr>
       </w:sdtEndPr>
       <w:sdtContent>
@@ -283,7 +290,12 @@
             <w:pStyle w:val="TtuloTDC"/>
           </w:pPr>
           <w:r>
-            <w:t>Tabla de contenidos</w:t>
+            <w:t>Tabla de cont</w:t>
+          </w:r>
+          <w:bookmarkStart w:id="0" w:name="_GoBack"/>
+          <w:bookmarkEnd w:id="0"/>
+          <w:r>
+            <w:t>enidos</w:t>
           </w:r>
         </w:p>
         <w:p>
@@ -307,7 +319,7 @@
           <w:r>
             <w:fldChar w:fldCharType="separate"/>
           </w:r>
-          <w:hyperlink w:anchor="_Toc28850179" w:history="1">
+          <w:hyperlink w:anchor="_Toc28860527" w:history="1">
             <w:r>
               <w:rPr>
                 <w:rStyle w:val="Hipervnculo"/>
@@ -334,7 +346,7 @@
                 <w:noProof/>
                 <w:webHidden/>
               </w:rPr>
-              <w:instrText xml:space="preserve"> PAGEREF _Toc28850179 \h </w:instrText>
+              <w:instrText xml:space="preserve"> PAGEREF _Toc28860527 \h </w:instrText>
             </w:r>
             <w:r>
               <w:rPr>
@@ -354,7 +366,7 @@
                 <w:noProof/>
                 <w:webHidden/>
               </w:rPr>
-              <w:t>1</w:t>
+              <w:t>2</w:t>
             </w:r>
             <w:r>
               <w:rPr>
@@ -377,7 +389,7 @@
               <w:lang w:eastAsia="es-ES"/>
             </w:rPr>
           </w:pPr>
-          <w:hyperlink w:anchor="_Toc28850180" w:history="1">
+          <w:hyperlink w:anchor="_Toc28860528" w:history="1">
             <w:r>
               <w:rPr>
                 <w:rStyle w:val="Hipervnculo"/>
@@ -404,7 +416,7 @@
                 <w:noProof/>
                 <w:webHidden/>
               </w:rPr>
-              <w:instrText xml:space="preserve"> PAGEREF _Toc28850180 \h </w:instrText>
+              <w:instrText xml:space="preserve"> PAGEREF _Toc28860528 \h </w:instrText>
             </w:r>
             <w:r>
               <w:rPr>
@@ -424,7 +436,7 @@
                 <w:noProof/>
                 <w:webHidden/>
               </w:rPr>
-              <w:t>1</w:t>
+              <w:t>4</w:t>
             </w:r>
             <w:r>
               <w:rPr>
@@ -448,29 +460,28 @@
     </w:sdt>
     <w:p>
       <w:pPr>
+        <w:jc w:val="left"/>
+        <w:rPr>
+          <w:rFonts w:asciiTheme="majorHAnsi" w:eastAsiaTheme="majorEastAsia" w:hAnsiTheme="majorHAnsi" w:cstheme="majorBidi"/>
+          <w:color w:val="2E74B5" w:themeColor="accent1" w:themeShade="BF"/>
+          <w:sz w:val="26"/>
+          <w:szCs w:val="26"/>
+        </w:rPr>
+      </w:pPr>
+      <w:r>
+        <w:br w:type="page"/>
+      </w:r>
+    </w:p>
+    <w:p>
+      <w:pPr>
         <w:pStyle w:val="Ttulo2"/>
       </w:pPr>
-      <w:bookmarkStart w:id="0" w:name="_Toc28850179"/>
-      <w:r>
-        <w:t xml:space="preserve">Comparación </w:t>
-      </w:r>
-      <w:proofErr w:type="spellStart"/>
-      <w:r>
-        <w:t>Naive</w:t>
-      </w:r>
-      <w:proofErr w:type="spellEnd"/>
-      <w:r>
-        <w:t xml:space="preserve"> </w:t>
-      </w:r>
-      <w:proofErr w:type="spellStart"/>
-      <w:r>
-        <w:t>Bayes</w:t>
-      </w:r>
-      <w:proofErr w:type="spellEnd"/>
-      <w:r>
-        <w:t xml:space="preserve"> en función de la distribución</w:t>
-      </w:r>
-      <w:bookmarkEnd w:id="0"/>
+      <w:bookmarkStart w:id="1" w:name="_Toc28860527"/>
+      <w:r>
+        <w:lastRenderedPageBreak/>
+        <w:t>Comparación Naive Bayes en función de la distribución</w:t>
+      </w:r>
+      <w:bookmarkEnd w:id="1"/>
     </w:p>
     <w:p/>
     <w:p>
@@ -480,26 +491,11 @@
     </w:p>
     <w:p>
       <w:r>
-        <w:t xml:space="preserve">Para la implementación de las pruebas con la distribución Bernoulli se ha utilizado la clase </w:t>
-      </w:r>
-      <w:proofErr w:type="spellStart"/>
-      <w:r>
-        <w:t>BernoulliNB</w:t>
-      </w:r>
-      <w:proofErr w:type="spellEnd"/>
-      <w:r>
-        <w:t xml:space="preserve">, implementada en el paquete </w:t>
-      </w:r>
-      <w:proofErr w:type="spellStart"/>
-      <w:proofErr w:type="gramStart"/>
-      <w:r>
-        <w:t>sklearn.naive</w:t>
-      </w:r>
-      <w:proofErr w:type="gramEnd"/>
-      <w:r>
-        <w:t>_bayes</w:t>
-      </w:r>
-      <w:proofErr w:type="spellEnd"/>
+        <w:t xml:space="preserve">Para la implementación de las pruebas con la distribución Bernoulli se ha utilizado la clase BernoulliNB, implementada en el paquete </w:t>
+      </w:r>
+      <w:r>
+        <w:t>sklearn.naive_bayes</w:t>
+      </w:r>
       <w:r>
         <w:t xml:space="preserve">. Los resultados de la misma en </w:t>
       </w:r>
@@ -513,116 +509,10 @@
     <w:p>
       <w:r>
         <w:drawing>
-          <wp:inline distT="0" distB="0" distL="0" distR="0" wp14:anchorId="6017BB34" wp14:editId="6C907A3F">
-            <wp:extent cx="2659380" cy="693420"/>
-            <wp:effectExtent l="0" t="0" r="7620" b="0"/>
-            <wp:docPr id="2" name="Imagen 2"/>
-            <wp:cNvGraphicFramePr>
-              <a:graphicFrameLocks xmlns:a="http://schemas.openxmlformats.org/drawingml/2006/main" noChangeAspect="1"/>
-            </wp:cNvGraphicFramePr>
-            <a:graphic xmlns:a="http://schemas.openxmlformats.org/drawingml/2006/main">
-              <a:graphicData uri="http://schemas.openxmlformats.org/drawingml/2006/picture">
-                <pic:pic xmlns:pic="http://schemas.openxmlformats.org/drawingml/2006/picture">
-                  <pic:nvPicPr>
-                    <pic:cNvPr id="1" name=""/>
-                    <pic:cNvPicPr/>
-                  </pic:nvPicPr>
-                  <pic:blipFill rotWithShape="1">
-                    <a:blip r:embed="rId7"/>
-                    <a:srcRect l="853"/>
-                    <a:stretch/>
-                  </pic:blipFill>
-                  <pic:spPr bwMode="auto">
-                    <a:xfrm>
-                      <a:off x="0" y="0"/>
-                      <a:ext cx="2659610" cy="693480"/>
-                    </a:xfrm>
-                    <a:prstGeom prst="rect">
-                      <a:avLst/>
-                    </a:prstGeom>
-                    <a:ln>
-                      <a:noFill/>
-                    </a:ln>
-                    <a:extLst>
-                      <a:ext uri="{53640926-AAD7-44D8-BBD7-CCE9431645EC}">
-                        <a14:shadowObscured xmlns:a14="http://schemas.microsoft.com/office/drawing/2010/main"/>
-                      </a:ext>
-                    </a:extLst>
-                  </pic:spPr>
-                </pic:pic>
-              </a:graphicData>
-            </a:graphic>
-          </wp:inline>
-        </w:drawing>
-      </w:r>
-      <w:r>
-        <w:t xml:space="preserve"> </w:t>
-      </w:r>
-    </w:p>
-    <w:p>
-      <w:pPr>
-        <w:rPr>
-          <w:sz w:val="18"/>
-        </w:rPr>
-      </w:pPr>
-      <w:r>
-        <w:rPr>
-          <w:sz w:val="18"/>
-        </w:rPr>
-        <w:t>Captura de pantalla de los resultados del entrenamiento de la red bayesiana con la distribución</w:t>
-      </w:r>
-      <w:r>
-        <w:rPr>
-          <w:sz w:val="18"/>
-        </w:rPr>
-        <w:t xml:space="preserve"> Bernoulli</w:t>
-      </w:r>
-      <w:r>
-        <w:rPr>
-          <w:sz w:val="18"/>
-        </w:rPr>
-        <w:t>.</w:t>
-      </w:r>
-    </w:p>
-    <w:p>
-      <w:r>
-        <w:t>[insertar aquí matriz de confusión]</w:t>
-      </w:r>
-    </w:p>
-    <w:p>
-      <w:r>
-        <w:t xml:space="preserve">[insertar aquí imagen de la curva </w:t>
-      </w:r>
-      <w:proofErr w:type="spellStart"/>
-      <w:r>
-        <w:t>precission-recall</w:t>
-      </w:r>
-      <w:proofErr w:type="spellEnd"/>
-      <w:r>
-        <w:t>]</w:t>
-      </w:r>
-    </w:p>
-    <w:p/>
-    <w:p>
-      <w:r>
-        <w:t xml:space="preserve">Para las pruebas con la distribución Multinomial se ha realizado un proceso análogo al de la distribución Bernoulli, utilizando la clase </w:t>
-      </w:r>
-      <w:proofErr w:type="spellStart"/>
-      <w:r>
-        <w:t>MultinomialNB</w:t>
-      </w:r>
-      <w:proofErr w:type="spellEnd"/>
-      <w:r>
-        <w:t xml:space="preserve"> del paquete nombrado anteriormente. Los resultados de la ejecución de la misma son:</w:t>
-      </w:r>
-    </w:p>
-    <w:p>
-      <w:r>
-        <w:drawing>
-          <wp:inline distT="0" distB="0" distL="0" distR="0" wp14:anchorId="780625E2" wp14:editId="79493DAC">
-            <wp:extent cx="2743438" cy="678239"/>
-            <wp:effectExtent l="0" t="0" r="0" b="7620"/>
-            <wp:docPr id="1" name="Imagen 1"/>
+          <wp:inline distT="0" distB="0" distL="0" distR="0" wp14:anchorId="7A22D303" wp14:editId="25062469">
+            <wp:extent cx="2339543" cy="624894"/>
+            <wp:effectExtent l="0" t="0" r="3810" b="3810"/>
+            <wp:docPr id="10" name="Imagen 10"/>
             <wp:cNvGraphicFramePr>
               <a:graphicFrameLocks xmlns:a="http://schemas.openxmlformats.org/drawingml/2006/main" noChangeAspect="1"/>
             </wp:cNvGraphicFramePr>
@@ -642,7 +532,7 @@
                   <pic:spPr>
                     <a:xfrm>
                       <a:off x="0" y="0"/>
-                      <a:ext cx="2743438" cy="678239"/>
+                      <a:ext cx="2339543" cy="624894"/>
                     </a:xfrm>
                     <a:prstGeom prst="rect">
                       <a:avLst/>
@@ -654,6 +544,9 @@
           </wp:inline>
         </w:drawing>
       </w:r>
+      <w:r>
+        <w:t xml:space="preserve"> </w:t>
+      </w:r>
     </w:p>
     <w:p>
       <w:pPr>
@@ -665,98 +558,16 @@
         <w:rPr>
           <w:sz w:val="18"/>
         </w:rPr>
-        <w:t>Captura de pantalla de los resultados del entrenamiento de la red bayesiana con la distribución Multinomial.</w:t>
-      </w:r>
-    </w:p>
-    <w:p>
-      <w:r>
-        <w:t>[insertar aquí matriz de confusión]</w:t>
-      </w:r>
-    </w:p>
-    <w:p>
-      <w:r>
-        <w:t xml:space="preserve">[insertar aquí imagen de la curva </w:t>
-      </w:r>
-      <w:proofErr w:type="spellStart"/>
-      <w:r>
-        <w:t>precission-recall</w:t>
-      </w:r>
-      <w:proofErr w:type="spellEnd"/>
-      <w:r>
-        <w:t>]</w:t>
-      </w:r>
-    </w:p>
-    <w:p/>
-    <w:p>
-      <w:r>
-        <w:t xml:space="preserve">Podemos concluir que, </w:t>
-      </w:r>
-      <w:r>
-        <w:t xml:space="preserve">para ambas distribuciones se ha utilizado el valor 0.1 para el parámetro del suavizado de Laplace, </w:t>
-      </w:r>
-      <w:r>
-        <w:t xml:space="preserve">y que ambas proveen buen resultado, un 98% de tasa de acierto en ambos casos, siendo la de la distribución Multinomial </w:t>
-      </w:r>
-      <w:r>
-        <w:t>mínimamente</w:t>
-      </w:r>
-      <w:r>
-        <w:t xml:space="preserve"> superior.</w:t>
-      </w:r>
-    </w:p>
-    <w:p>
-      <w:pPr>
-        <w:pStyle w:val="Ttulo2"/>
-      </w:pPr>
-      <w:bookmarkStart w:id="1" w:name="_Toc28850180"/>
-    </w:p>
-    <w:p>
-      <w:pPr>
-        <w:pStyle w:val="Ttulo2"/>
-      </w:pPr>
-      <w:r>
-        <w:t xml:space="preserve">Comparación </w:t>
-      </w:r>
-      <w:proofErr w:type="spellStart"/>
-      <w:r>
-        <w:t>Naive</w:t>
-      </w:r>
-      <w:proofErr w:type="spellEnd"/>
-      <w:r>
-        <w:t xml:space="preserve"> </w:t>
-      </w:r>
-      <w:proofErr w:type="spellStart"/>
-      <w:r>
-        <w:t>Bayes</w:t>
-      </w:r>
-      <w:proofErr w:type="spellEnd"/>
-      <w:r>
-        <w:t xml:space="preserve"> en función del parámetro del suavizado de Laplace</w:t>
-      </w:r>
-      <w:bookmarkEnd w:id="1"/>
-    </w:p>
-    <w:p/>
-    <w:p>
-      <w:r>
-        <w:lastRenderedPageBreak/>
-        <w:t xml:space="preserve">El suavizado de Laplace es un parámetro utilizado para dar cierta estabilidad estadística al comportamiento del estimador. </w:t>
-      </w:r>
-      <w:r>
-        <w:t>En este caso, se utiliza para que cuando aparezcan palabras que no han sido vistas anteriormente, es decir, no tienen una probabilidad asociada, su probabilidad no sea 0 y pueda ocasionar fallos en la predicción.</w:t>
-      </w:r>
-    </w:p>
-    <w:p>
-      <w:r>
-        <w:t>En este caso, para la realización de las comparaciones se van a muestrear, con las dos distribuciones estudiadas anteriormente, los distintos resultados para distintos valores del parámetro del suavizado de Laplace.</w:t>
+        <w:t>Captura de pantalla de los resultados del entrenamiento de la red bayesiana con la distribución Bernoulli.</w:t>
       </w:r>
     </w:p>
     <w:p>
       <w:r>
         <w:drawing>
-          <wp:inline distT="0" distB="0" distL="0" distR="0" wp14:anchorId="11AB5A7A" wp14:editId="3ABF7EAC">
-            <wp:extent cx="2888230" cy="3170195"/>
-            <wp:effectExtent l="0" t="0" r="7620" b="0"/>
-            <wp:docPr id="3" name="Imagen 3"/>
+          <wp:inline distT="0" distB="0" distL="0" distR="0" wp14:anchorId="77AF8F9B" wp14:editId="252527BE">
+            <wp:extent cx="899238" cy="304826"/>
+            <wp:effectExtent l="0" t="0" r="0" b="0"/>
+            <wp:docPr id="8" name="Imagen 8"/>
             <wp:cNvGraphicFramePr>
               <a:graphicFrameLocks xmlns:a="http://schemas.openxmlformats.org/drawingml/2006/main" noChangeAspect="1"/>
             </wp:cNvGraphicFramePr>
@@ -776,7 +587,7 @@
                   <pic:spPr>
                     <a:xfrm>
                       <a:off x="0" y="0"/>
-                      <a:ext cx="2888230" cy="3170195"/>
+                      <a:ext cx="899238" cy="304826"/>
                     </a:xfrm>
                     <a:prstGeom prst="rect">
                       <a:avLst/>
@@ -788,6 +599,9 @@
           </wp:inline>
         </w:drawing>
       </w:r>
+      <w:r>
+        <w:tab/>
+      </w:r>
     </w:p>
     <w:p>
       <w:pPr>
@@ -799,18 +613,637 @@
         <w:rPr>
           <w:sz w:val="18"/>
         </w:rPr>
+        <w:t>Matriz de confusión para la Red Bayesiana con distribución Bernoulli.</w:t>
+      </w:r>
+    </w:p>
+    <w:p>
+      <w:r>
+        <w:drawing>
+          <wp:inline distT="0" distB="0" distL="0" distR="0" wp14:anchorId="1D72765F" wp14:editId="4B33E5E4">
+            <wp:extent cx="3063505" cy="1958510"/>
+            <wp:effectExtent l="0" t="0" r="3810" b="3810"/>
+            <wp:docPr id="9" name="Imagen 9"/>
+            <wp:cNvGraphicFramePr>
+              <a:graphicFrameLocks xmlns:a="http://schemas.openxmlformats.org/drawingml/2006/main" noChangeAspect="1"/>
+            </wp:cNvGraphicFramePr>
+            <a:graphic xmlns:a="http://schemas.openxmlformats.org/drawingml/2006/main">
+              <a:graphicData uri="http://schemas.openxmlformats.org/drawingml/2006/picture">
+                <pic:pic xmlns:pic="http://schemas.openxmlformats.org/drawingml/2006/picture">
+                  <pic:nvPicPr>
+                    <pic:cNvPr id="1" name=""/>
+                    <pic:cNvPicPr/>
+                  </pic:nvPicPr>
+                  <pic:blipFill>
+                    <a:blip r:embed="rId10"/>
+                    <a:stretch>
+                      <a:fillRect/>
+                    </a:stretch>
+                  </pic:blipFill>
+                  <pic:spPr>
+                    <a:xfrm>
+                      <a:off x="0" y="0"/>
+                      <a:ext cx="3063505" cy="1958510"/>
+                    </a:xfrm>
+                    <a:prstGeom prst="rect">
+                      <a:avLst/>
+                    </a:prstGeom>
+                  </pic:spPr>
+                </pic:pic>
+              </a:graphicData>
+            </a:graphic>
+          </wp:inline>
+        </w:drawing>
+      </w:r>
+    </w:p>
+    <w:p>
+      <w:pPr>
+        <w:rPr>
+          <w:sz w:val="18"/>
+        </w:rPr>
+      </w:pPr>
+      <w:r>
+        <w:rPr>
+          <w:sz w:val="18"/>
+        </w:rPr>
+        <w:t xml:space="preserve">Curva </w:t>
+      </w:r>
+      <w:r>
+        <w:rPr>
+          <w:sz w:val="18"/>
+        </w:rPr>
+        <w:t>Precisión</w:t>
+      </w:r>
+      <w:r>
+        <w:rPr>
+          <w:sz w:val="18"/>
+        </w:rPr>
+        <w:t xml:space="preserve"> – Recall de la </w:t>
+      </w:r>
+      <w:r>
+        <w:rPr>
+          <w:sz w:val="18"/>
+        </w:rPr>
+        <w:t>Red B</w:t>
+      </w:r>
+      <w:r>
+        <w:rPr>
+          <w:sz w:val="18"/>
+        </w:rPr>
+        <w:t>ayesiana con distribución Bernoulli.</w:t>
+      </w:r>
+    </w:p>
+    <w:p>
+      <w:pPr>
+        <w:rPr>
+          <w:sz w:val="18"/>
+        </w:rPr>
+      </w:pPr>
+    </w:p>
+    <w:p>
+      <w:r>
+        <w:t>Para las pruebas con la distribución Multinomial se ha realizado un proceso análogo al de la distribución Bernoulli, utilizando la clase MultinomialNB del paquete nombrado anteriormente. Los resultados de la ejecución de la misma son:</w:t>
+      </w:r>
+    </w:p>
+    <w:p>
+      <w:r>
+        <w:drawing>
+          <wp:inline distT="0" distB="0" distL="0" distR="0" wp14:anchorId="21072B54" wp14:editId="2B1604A4">
+            <wp:extent cx="2370025" cy="632515"/>
+            <wp:effectExtent l="0" t="0" r="0" b="0"/>
+            <wp:docPr id="1" name="Imagen 1"/>
+            <wp:cNvGraphicFramePr>
+              <a:graphicFrameLocks xmlns:a="http://schemas.openxmlformats.org/drawingml/2006/main" noChangeAspect="1"/>
+            </wp:cNvGraphicFramePr>
+            <a:graphic xmlns:a="http://schemas.openxmlformats.org/drawingml/2006/main">
+              <a:graphicData uri="http://schemas.openxmlformats.org/drawingml/2006/picture">
+                <pic:pic xmlns:pic="http://schemas.openxmlformats.org/drawingml/2006/picture">
+                  <pic:nvPicPr>
+                    <pic:cNvPr id="1" name=""/>
+                    <pic:cNvPicPr/>
+                  </pic:nvPicPr>
+                  <pic:blipFill>
+                    <a:blip r:embed="rId11"/>
+                    <a:stretch>
+                      <a:fillRect/>
+                    </a:stretch>
+                  </pic:blipFill>
+                  <pic:spPr>
+                    <a:xfrm>
+                      <a:off x="0" y="0"/>
+                      <a:ext cx="2370025" cy="632515"/>
+                    </a:xfrm>
+                    <a:prstGeom prst="rect">
+                      <a:avLst/>
+                    </a:prstGeom>
+                  </pic:spPr>
+                </pic:pic>
+              </a:graphicData>
+            </a:graphic>
+          </wp:inline>
+        </w:drawing>
+      </w:r>
+    </w:p>
+    <w:p>
+      <w:pPr>
+        <w:rPr>
+          <w:sz w:val="18"/>
+        </w:rPr>
+      </w:pPr>
+      <w:r>
+        <w:rPr>
+          <w:sz w:val="18"/>
+        </w:rPr>
+        <w:t>Captura de pantalla de los resultados del entrenamiento de la</w:t>
+      </w:r>
+      <w:r>
+        <w:rPr>
+          <w:sz w:val="18"/>
+        </w:rPr>
+        <w:t xml:space="preserve"> Red</w:t>
+      </w:r>
+      <w:r>
+        <w:rPr>
+          <w:sz w:val="18"/>
+        </w:rPr>
+        <w:t xml:space="preserve"> </w:t>
+      </w:r>
+      <w:r>
+        <w:rPr>
+          <w:sz w:val="18"/>
+        </w:rPr>
+        <w:t>B</w:t>
+      </w:r>
+      <w:r>
+        <w:rPr>
+          <w:sz w:val="18"/>
+        </w:rPr>
+        <w:t>ayesiana con la distribución Multinomial.</w:t>
+      </w:r>
+    </w:p>
+    <w:p>
+      <w:r>
+        <w:drawing>
+          <wp:inline distT="0" distB="0" distL="0" distR="0" wp14:anchorId="06BCDA3A" wp14:editId="160CA3F6">
+            <wp:extent cx="929721" cy="289585"/>
+            <wp:effectExtent l="0" t="0" r="3810" b="0"/>
+            <wp:docPr id="11" name="Imagen 11"/>
+            <wp:cNvGraphicFramePr>
+              <a:graphicFrameLocks xmlns:a="http://schemas.openxmlformats.org/drawingml/2006/main" noChangeAspect="1"/>
+            </wp:cNvGraphicFramePr>
+            <a:graphic xmlns:a="http://schemas.openxmlformats.org/drawingml/2006/main">
+              <a:graphicData uri="http://schemas.openxmlformats.org/drawingml/2006/picture">
+                <pic:pic xmlns:pic="http://schemas.openxmlformats.org/drawingml/2006/picture">
+                  <pic:nvPicPr>
+                    <pic:cNvPr id="1" name=""/>
+                    <pic:cNvPicPr/>
+                  </pic:nvPicPr>
+                  <pic:blipFill>
+                    <a:blip r:embed="rId12"/>
+                    <a:stretch>
+                      <a:fillRect/>
+                    </a:stretch>
+                  </pic:blipFill>
+                  <pic:spPr>
+                    <a:xfrm>
+                      <a:off x="0" y="0"/>
+                      <a:ext cx="929721" cy="289585"/>
+                    </a:xfrm>
+                    <a:prstGeom prst="rect">
+                      <a:avLst/>
+                    </a:prstGeom>
+                  </pic:spPr>
+                </pic:pic>
+              </a:graphicData>
+            </a:graphic>
+          </wp:inline>
+        </w:drawing>
+      </w:r>
+    </w:p>
+    <w:p>
+      <w:pPr>
+        <w:rPr>
+          <w:sz w:val="18"/>
+        </w:rPr>
+      </w:pPr>
+      <w:r>
+        <w:rPr>
+          <w:sz w:val="18"/>
+        </w:rPr>
+        <w:t>Matriz de confusión para la Red Bayesiana con distribución Multinomial.</w:t>
+      </w:r>
+    </w:p>
+    <w:p>
+      <w:r>
+        <w:lastRenderedPageBreak/>
+        <w:drawing>
+          <wp:inline distT="0" distB="0" distL="0" distR="0" wp14:anchorId="7DFAD361" wp14:editId="1A8C273A">
+            <wp:extent cx="3093988" cy="2095682"/>
+            <wp:effectExtent l="0" t="0" r="0" b="0"/>
+            <wp:docPr id="12" name="Imagen 12"/>
+            <wp:cNvGraphicFramePr>
+              <a:graphicFrameLocks xmlns:a="http://schemas.openxmlformats.org/drawingml/2006/main" noChangeAspect="1"/>
+            </wp:cNvGraphicFramePr>
+            <a:graphic xmlns:a="http://schemas.openxmlformats.org/drawingml/2006/main">
+              <a:graphicData uri="http://schemas.openxmlformats.org/drawingml/2006/picture">
+                <pic:pic xmlns:pic="http://schemas.openxmlformats.org/drawingml/2006/picture">
+                  <pic:nvPicPr>
+                    <pic:cNvPr id="1" name=""/>
+                    <pic:cNvPicPr/>
+                  </pic:nvPicPr>
+                  <pic:blipFill>
+                    <a:blip r:embed="rId13"/>
+                    <a:stretch>
+                      <a:fillRect/>
+                    </a:stretch>
+                  </pic:blipFill>
+                  <pic:spPr>
+                    <a:xfrm>
+                      <a:off x="0" y="0"/>
+                      <a:ext cx="3093988" cy="2095682"/>
+                    </a:xfrm>
+                    <a:prstGeom prst="rect">
+                      <a:avLst/>
+                    </a:prstGeom>
+                  </pic:spPr>
+                </pic:pic>
+              </a:graphicData>
+            </a:graphic>
+          </wp:inline>
+        </w:drawing>
+      </w:r>
+    </w:p>
+    <w:p>
+      <w:pPr>
+        <w:rPr>
+          <w:sz w:val="18"/>
+        </w:rPr>
+      </w:pPr>
+      <w:r>
+        <w:rPr>
+          <w:sz w:val="18"/>
+        </w:rPr>
+        <w:t xml:space="preserve">Curva </w:t>
+      </w:r>
+      <w:r>
+        <w:rPr>
+          <w:sz w:val="18"/>
+        </w:rPr>
+        <w:t>Precisión</w:t>
+      </w:r>
+      <w:r>
+        <w:rPr>
+          <w:sz w:val="18"/>
+        </w:rPr>
+        <w:t xml:space="preserve"> – Recall para la Red Bayesiana con una distribución Multinomial.</w:t>
+      </w:r>
+    </w:p>
+    <w:p/>
+    <w:p>
+      <w:r>
+        <w:t xml:space="preserve">Podemos concluir que, </w:t>
+      </w:r>
+      <w:r>
+        <w:t xml:space="preserve">para ambas distribuciones se ha utilizado el valor 0.1 para el parámetro del suavizado de Laplace, </w:t>
+      </w:r>
+      <w:r>
+        <w:t xml:space="preserve">y que ambas proveen buen resultado, un 98% de tasa de acierto en ambos casos, siendo la de la distribución Multinomial </w:t>
+      </w:r>
+      <w:r>
+        <w:t>mínimamente</w:t>
+      </w:r>
+      <w:r>
+        <w:t xml:space="preserve"> superior.</w:t>
+      </w:r>
+    </w:p>
+    <w:p>
+      <w:pPr>
+        <w:jc w:val="left"/>
+        <w:rPr>
+          <w:rFonts w:asciiTheme="majorHAnsi" w:eastAsiaTheme="majorEastAsia" w:hAnsiTheme="majorHAnsi" w:cstheme="majorBidi"/>
+          <w:color w:val="2E74B5" w:themeColor="accent1" w:themeShade="BF"/>
+          <w:sz w:val="26"/>
+          <w:szCs w:val="26"/>
+        </w:rPr>
+      </w:pPr>
+      <w:r>
+        <w:br w:type="page"/>
+      </w:r>
+    </w:p>
+    <w:p>
+      <w:pPr>
+        <w:pStyle w:val="Ttulo2"/>
+      </w:pPr>
+      <w:bookmarkStart w:id="2" w:name="_Toc28860528"/>
+      <w:r>
+        <w:lastRenderedPageBreak/>
+        <w:t>Comparación Naive Bayes en función del parámetro del suavizado de Laplace</w:t>
+      </w:r>
+      <w:bookmarkEnd w:id="2"/>
+    </w:p>
+    <w:p/>
+    <w:p>
+      <w:r>
+        <w:t xml:space="preserve">El suavizado de Laplace es un parámetro utilizado para dar cierta estabilidad estadística al comportamiento del estimador. </w:t>
+      </w:r>
+      <w:r>
+        <w:t>En este caso, se utiliza para que cuando aparezcan palabras que no han sido vistas anteriormente, es decir, no tienen una probabilidad asociada, su probabilidad no sea 0 y pueda ocasionar fallos en la predicción.</w:t>
+      </w:r>
+    </w:p>
+    <w:p>
+      <w:r>
+        <w:t>En este caso, para la realización de las comparaciones se van a muestrear, con las dos distribuciones estudiadas anteriormente, los distintos resultados para distintos valores del parámetro del suavizado de Laplace.</w:t>
+      </w:r>
+    </w:p>
+    <w:p>
+      <w:r>
+        <w:drawing>
+          <wp:inline distT="0" distB="0" distL="0" distR="0" wp14:anchorId="168C6D2F" wp14:editId="13FA455D">
+            <wp:extent cx="2903472" cy="3375953"/>
+            <wp:effectExtent l="0" t="0" r="0" b="0"/>
+            <wp:docPr id="13" name="Imagen 13"/>
+            <wp:cNvGraphicFramePr>
+              <a:graphicFrameLocks xmlns:a="http://schemas.openxmlformats.org/drawingml/2006/main" noChangeAspect="1"/>
+            </wp:cNvGraphicFramePr>
+            <a:graphic xmlns:a="http://schemas.openxmlformats.org/drawingml/2006/main">
+              <a:graphicData uri="http://schemas.openxmlformats.org/drawingml/2006/picture">
+                <pic:pic xmlns:pic="http://schemas.openxmlformats.org/drawingml/2006/picture">
+                  <pic:nvPicPr>
+                    <pic:cNvPr id="1" name=""/>
+                    <pic:cNvPicPr/>
+                  </pic:nvPicPr>
+                  <pic:blipFill>
+                    <a:blip r:embed="rId14"/>
+                    <a:stretch>
+                      <a:fillRect/>
+                    </a:stretch>
+                  </pic:blipFill>
+                  <pic:spPr>
+                    <a:xfrm>
+                      <a:off x="0" y="0"/>
+                      <a:ext cx="2903472" cy="3375953"/>
+                    </a:xfrm>
+                    <a:prstGeom prst="rect">
+                      <a:avLst/>
+                    </a:prstGeom>
+                  </pic:spPr>
+                </pic:pic>
+              </a:graphicData>
+            </a:graphic>
+          </wp:inline>
+        </w:drawing>
+      </w:r>
+    </w:p>
+    <w:p>
+      <w:pPr>
+        <w:rPr>
+          <w:sz w:val="18"/>
+        </w:rPr>
+      </w:pPr>
+      <w:r>
+        <w:rPr>
+          <w:sz w:val="18"/>
+        </w:rPr>
         <w:t>Tabla comparativa variando el valor del parámetro de suavizado de Laplace</w:t>
       </w:r>
-    </w:p>
-    <w:p>
-      <w:r>
-        <w:t>A la vista de los resultados reflejados en la tabla anterior, [insertar aquí conclusión]</w:t>
-      </w:r>
-      <w:bookmarkStart w:id="2" w:name="_GoBack"/>
-      <w:bookmarkEnd w:id="2"/>
+      <w:r>
+        <w:rPr>
+          <w:sz w:val="18"/>
+        </w:rPr>
+        <w:t>.</w:t>
+      </w:r>
+    </w:p>
+    <w:p>
+      <w:pPr>
+        <w:rPr>
+          <w:rFonts w:eastAsiaTheme="minorEastAsia"/>
+        </w:rPr>
+      </w:pPr>
+      <w:r>
+        <w:t xml:space="preserve">A la vista de los resultados de la tabla anterior, podemos observar que, con </w:t>
+      </w:r>
+      <m:oMath>
+        <m:r>
+          <w:rPr>
+            <w:rFonts w:ascii="Cambria Math" w:hAnsi="Cambria Math"/>
+          </w:rPr>
+          <m:t>α≤1</m:t>
+        </m:r>
+      </m:oMath>
+      <w:r>
+        <w:rPr>
+          <w:rFonts w:eastAsiaTheme="minorEastAsia"/>
+        </w:rPr>
+        <w:t xml:space="preserve"> se obtienen valores de accuracy y de F1 bastante altos, mientras que con </w:t>
+      </w:r>
+      <m:oMath>
+        <m:r>
+          <w:rPr>
+            <w:rFonts w:ascii="Cambria Math" w:eastAsiaTheme="minorEastAsia" w:hAnsi="Cambria Math"/>
+          </w:rPr>
+          <m:t>α&gt;1</m:t>
+        </m:r>
+      </m:oMath>
+      <w:r>
+        <w:rPr>
+          <w:rFonts w:eastAsiaTheme="minorEastAsia"/>
+        </w:rPr>
+        <w:t xml:space="preserve"> obtenemos </w:t>
+      </w:r>
+      <w:r>
+        <w:rPr>
+          <w:rFonts w:eastAsiaTheme="minorEastAsia"/>
+        </w:rPr>
+        <w:t xml:space="preserve">valores peores, empeorando más cuanto mayor es </w:t>
+      </w:r>
+      <m:oMath>
+        <m:r>
+          <w:rPr>
+            <w:rFonts w:ascii="Cambria Math" w:eastAsiaTheme="minorEastAsia" w:hAnsi="Cambria Math"/>
+          </w:rPr>
+          <m:t>α</m:t>
+        </m:r>
+      </m:oMath>
+      <w:r>
+        <w:rPr>
+          <w:rFonts w:eastAsiaTheme="minorEastAsia"/>
+        </w:rPr>
+        <w:t>. En el caso de usar la distribución Bernoulli los resultados empeoran hasta obtener un valor casi nulo en F1.</w:t>
+      </w:r>
+    </w:p>
+    <w:p>
+      <w:r>
+        <w:drawing>
+          <wp:inline distT="0" distB="0" distL="0" distR="0" wp14:anchorId="48FD318C" wp14:editId="468B642D">
+            <wp:extent cx="1044030" cy="312447"/>
+            <wp:effectExtent l="0" t="0" r="3810" b="0"/>
+            <wp:docPr id="14" name="Imagen 14"/>
+            <wp:cNvGraphicFramePr>
+              <a:graphicFrameLocks xmlns:a="http://schemas.openxmlformats.org/drawingml/2006/main" noChangeAspect="1"/>
+            </wp:cNvGraphicFramePr>
+            <a:graphic xmlns:a="http://schemas.openxmlformats.org/drawingml/2006/main">
+              <a:graphicData uri="http://schemas.openxmlformats.org/drawingml/2006/picture">
+                <pic:pic xmlns:pic="http://schemas.openxmlformats.org/drawingml/2006/picture">
+                  <pic:nvPicPr>
+                    <pic:cNvPr id="1" name=""/>
+                    <pic:cNvPicPr/>
+                  </pic:nvPicPr>
+                  <pic:blipFill>
+                    <a:blip r:embed="rId15"/>
+                    <a:stretch>
+                      <a:fillRect/>
+                    </a:stretch>
+                  </pic:blipFill>
+                  <pic:spPr>
+                    <a:xfrm>
+                      <a:off x="0" y="0"/>
+                      <a:ext cx="1044030" cy="312447"/>
+                    </a:xfrm>
+                    <a:prstGeom prst="rect">
+                      <a:avLst/>
+                    </a:prstGeom>
+                  </pic:spPr>
+                </pic:pic>
+              </a:graphicData>
+            </a:graphic>
+          </wp:inline>
+        </w:drawing>
+      </w:r>
+    </w:p>
+    <w:p>
+      <w:pPr>
+        <w:rPr>
+          <w:rFonts w:eastAsiaTheme="minorEastAsia"/>
+          <w:sz w:val="18"/>
+        </w:rPr>
+      </w:pPr>
+      <w:r>
+        <w:rPr>
+          <w:sz w:val="18"/>
+        </w:rPr>
+        <w:t xml:space="preserve">Matriz de confusión de una Red Bayesiana con distribución Bernoulli con </w:t>
+      </w:r>
+      <m:oMath>
+        <m:r>
+          <w:rPr>
+            <w:rFonts w:ascii="Cambria Math" w:hAnsi="Cambria Math"/>
+            <w:sz w:val="18"/>
+          </w:rPr>
+          <m:t>α=100</m:t>
+        </m:r>
+      </m:oMath>
+      <w:r>
+        <w:rPr>
+          <w:rFonts w:eastAsiaTheme="minorEastAsia"/>
+          <w:sz w:val="18"/>
+        </w:rPr>
+        <w:t>.</w:t>
+      </w:r>
+    </w:p>
+    <w:p>
+      <w:r>
+        <w:t>Podemos observar que, la matriz de confusión anterior muestra una gran cantidad de falsos</w:t>
+      </w:r>
+      <w:r>
+        <w:t xml:space="preserve"> </w:t>
+      </w:r>
+      <w:r>
+        <w:t>negativos</w:t>
+      </w:r>
+      <w:r>
+        <w:t>.</w:t>
+      </w:r>
+    </w:p>
+    <w:p>
+      <w:r>
+        <w:drawing>
+          <wp:inline distT="0" distB="0" distL="0" distR="0" wp14:anchorId="50BDDCB4" wp14:editId="15FE3060">
+            <wp:extent cx="922100" cy="327688"/>
+            <wp:effectExtent l="0" t="0" r="0" b="0"/>
+            <wp:docPr id="15" name="Imagen 15"/>
+            <wp:cNvGraphicFramePr>
+              <a:graphicFrameLocks xmlns:a="http://schemas.openxmlformats.org/drawingml/2006/main" noChangeAspect="1"/>
+            </wp:cNvGraphicFramePr>
+            <a:graphic xmlns:a="http://schemas.openxmlformats.org/drawingml/2006/main">
+              <a:graphicData uri="http://schemas.openxmlformats.org/drawingml/2006/picture">
+                <pic:pic xmlns:pic="http://schemas.openxmlformats.org/drawingml/2006/picture">
+                  <pic:nvPicPr>
+                    <pic:cNvPr id="1" name=""/>
+                    <pic:cNvPicPr/>
+                  </pic:nvPicPr>
+                  <pic:blipFill>
+                    <a:blip r:embed="rId16"/>
+                    <a:stretch>
+                      <a:fillRect/>
+                    </a:stretch>
+                  </pic:blipFill>
+                  <pic:spPr>
+                    <a:xfrm>
+                      <a:off x="0" y="0"/>
+                      <a:ext cx="922100" cy="327688"/>
+                    </a:xfrm>
+                    <a:prstGeom prst="rect">
+                      <a:avLst/>
+                    </a:prstGeom>
+                  </pic:spPr>
+                </pic:pic>
+              </a:graphicData>
+            </a:graphic>
+          </wp:inline>
+        </w:drawing>
+      </w:r>
+    </w:p>
+    <w:p>
+      <w:pPr>
+        <w:rPr>
+          <w:rFonts w:eastAsiaTheme="minorEastAsia"/>
+          <w:sz w:val="18"/>
+        </w:rPr>
+      </w:pPr>
+      <w:r>
+        <w:rPr>
+          <w:sz w:val="18"/>
+        </w:rPr>
+        <w:t xml:space="preserve">Matriz de confusión de una Red Bayesiana con distribución Multinomial con </w:t>
+      </w:r>
+      <m:oMath>
+        <m:r>
+          <w:rPr>
+            <w:rFonts w:ascii="Cambria Math" w:hAnsi="Cambria Math"/>
+            <w:sz w:val="18"/>
+          </w:rPr>
+          <m:t>α=100</m:t>
+        </m:r>
+      </m:oMath>
+      <w:r>
+        <w:rPr>
+          <w:rFonts w:eastAsiaTheme="minorEastAsia"/>
+          <w:sz w:val="18"/>
+        </w:rPr>
+        <w:t>.</w:t>
+      </w:r>
+    </w:p>
+    <w:p>
+      <w:r>
+        <w:t>En este caso observamos que también existen falsos negativos</w:t>
+      </w:r>
+      <w:r>
+        <w:t xml:space="preserve">, </w:t>
+      </w:r>
+      <w:r>
+        <w:t xml:space="preserve">pero, </w:t>
+      </w:r>
+      <w:r>
+        <w:t>a diferencia del caso anterior</w:t>
+      </w:r>
+      <w:r>
+        <w:t>, se han identificado correctamente más elementos</w:t>
+      </w:r>
+      <w:r>
+        <w:t>.</w:t>
+      </w:r>
     </w:p>
     <w:sectPr>
-      <w:footerReference w:type="default" r:id="rId10"/>
+      <w:footerReference w:type="default" r:id="rId17"/>
       <w:pgSz w:w="11906" w:h="16838"/>
       <w:pgMar w:top="1417" w:right="1701" w:bottom="1417" w:left="1701" w:header="708" w:footer="708" w:gutter="0"/>
       <w:pgNumType w:start="0"/>
@@ -857,6 +1290,7 @@
         <w:docPartUnique/>
       </w:docPartObj>
     </w:sdtPr>
+    <w:sdtEndPr/>
     <w:sdtContent>
       <w:p>
         <w:pPr>
@@ -876,7 +1310,7 @@
           <w:rPr>
             <w:noProof/>
           </w:rPr>
-          <w:t>1</w:t>
+          <w:t>4</w:t>
         </w:r>
         <w:r>
           <w:fldChar w:fldCharType="end"/>
@@ -1361,6 +1795,7 @@
   <w:style w:type="character" w:default="1" w:styleId="Fuentedeprrafopredeter">
     <w:name w:val="Default Paragraph Font"/>
     <w:uiPriority w:val="1"/>
+    <w:semiHidden/>
     <w:unhideWhenUsed/>
   </w:style>
   <w:style w:type="table" w:default="1" w:styleId="Tablanormal">
@@ -1518,6 +1953,16 @@
     <w:uiPriority w:val="99"/>
     <w:rsid w:val="00CC3B87"/>
   </w:style>
+  <w:style w:type="character" w:styleId="Textodelmarcadordeposicin">
+    <w:name w:val="Placeholder Text"/>
+    <w:basedOn w:val="Fuentedeprrafopredeter"/>
+    <w:uiPriority w:val="99"/>
+    <w:semiHidden/>
+    <w:rsid w:val="002F1AD2"/>
+    <w:rPr>
+      <w:color w:val="808080"/>
+    </w:rPr>
+  </w:style>
 </w:styles>
 </file>
 
@@ -1660,21 +2105,28 @@
     <w:charset w:val="00"/>
     <w:family w:val="swiss"/>
     <w:pitch w:val="variable"/>
-    <w:sig w:usb0="E4002EFF" w:usb1="C000247B" w:usb2="00000009" w:usb3="00000000" w:csb0="000001FF" w:csb1="00000000"/>
+    <w:sig w:usb0="E0002AFF" w:usb1="4000ACFF" w:usb2="00000001" w:usb3="00000000" w:csb0="000001FF" w:csb1="00000000"/>
   </w:font>
   <w:font w:name="Times New Roman">
     <w:panose1 w:val="02020603050405020304"/>
     <w:charset w:val="00"/>
     <w:family w:val="roman"/>
     <w:pitch w:val="variable"/>
-    <w:sig w:usb0="E0002AFF" w:usb1="C0007841" w:usb2="00000009" w:usb3="00000000" w:csb0="000001FF" w:csb1="00000000"/>
+    <w:sig w:usb0="E0002AFF" w:usb1="C0007843" w:usb2="00000009" w:usb3="00000000" w:csb0="000001FF" w:csb1="00000000"/>
   </w:font>
   <w:font w:name="Calibri Light">
     <w:panose1 w:val="020F0302020204030204"/>
     <w:charset w:val="00"/>
     <w:family w:val="swiss"/>
     <w:pitch w:val="variable"/>
-    <w:sig w:usb0="E4002EFF" w:usb1="C000247B" w:usb2="00000009" w:usb3="00000000" w:csb0="000001FF" w:csb1="00000000"/>
+    <w:sig w:usb0="A0002AEF" w:usb1="4000207B" w:usb2="00000000" w:usb3="00000000" w:csb0="000001FF" w:csb1="00000000"/>
+  </w:font>
+  <w:font w:name="Cambria Math">
+    <w:panose1 w:val="02040503050406030204"/>
+    <w:charset w:val="00"/>
+    <w:family w:val="roman"/>
+    <w:pitch w:val="variable"/>
+    <w:sig w:usb0="E00006FF" w:usb1="420024FF" w:usb2="02000000" w:usb3="00000000" w:csb0="0000019F" w:csb1="00000000"/>
   </w:font>
 </w:fonts>
 </file>
@@ -1696,7 +2148,9 @@
   <w:rsids>
     <w:rsidRoot w:val="00936A17"/>
     <w:rsid w:val="00936A17"/>
+    <w:rsid w:val="009418C6"/>
     <w:rsid w:val="00A76754"/>
+    <w:rsid w:val="00BD33FB"/>
   </w:rsids>
   <m:mathPr>
     <m:mathFont m:val="Cambria Math"/>
@@ -2160,6 +2614,16 @@
     <w:name w:val="0031CC0A4B8C442993E5603868CBC5C6"/>
     <w:rsid w:val="00936A17"/>
   </w:style>
+  <w:style w:type="character" w:styleId="Textodelmarcadordeposicin">
+    <w:name w:val="Placeholder Text"/>
+    <w:basedOn w:val="Fuentedeprrafopredeter"/>
+    <w:uiPriority w:val="99"/>
+    <w:semiHidden/>
+    <w:rsid w:val="009418C6"/>
+    <w:rPr>
+      <w:color w:val="808080"/>
+    </w:rPr>
+  </w:style>
 </w:styles>
 </file>
 
@@ -2442,10 +2906,22 @@
 </CoverPageProperties>
 </file>
 
+<file path=customXml/item2.xml><?xml version="1.0" encoding="utf-8"?>
+<b:Sources xmlns:b="http://schemas.openxmlformats.org/officeDocument/2006/bibliography" xmlns="http://schemas.openxmlformats.org/officeDocument/2006/bibliography" SelectedStyle="\APASixthEditionOfficeOnline.xsl" StyleName="APA" Version="6"/>
+</file>
+
 <file path=customXml/itemProps1.xml><?xml version="1.0" encoding="utf-8"?>
 <ds:datastoreItem xmlns:ds="http://schemas.openxmlformats.org/officeDocument/2006/customXml" ds:itemID="{55AF091B-3C7A-41E3-B477-F2FDAA23CFDA}">
   <ds:schemaRefs>
     <ds:schemaRef ds:uri="http://schemas.microsoft.com/office/2006/coverPageProps"/>
   </ds:schemaRefs>
 </ds:datastoreItem>
+</file>
+
+<file path=customXml/itemProps2.xml><?xml version="1.0" encoding="utf-8"?>
+<ds:datastoreItem xmlns:ds="http://schemas.openxmlformats.org/officeDocument/2006/customXml" ds:itemID="{822D7FCB-FA1A-4C51-B854-DFEC4DE762A0}">
+  <ds:schemaRefs>
+    <ds:schemaRef ds:uri="http://schemas.openxmlformats.org/officeDocument/2006/bibliography"/>
+  </ds:schemaRefs>
+</ds:datastoreItem>
 </file>
</xml_diff>

<commit_message>
Memoria del TP6 finalizada. Comprimido creado.
</commit_message>
<xml_diff>
--- a/tp6-parte2/MemoriaTP6_2.docx
+++ b/tp6-parte2/MemoriaTP6_2.docx
@@ -2,488 +2,54 @@
 <file path=word/document.xml><?xml version="1.0" encoding="utf-8"?>
 <w:document xmlns:wpc="http://schemas.microsoft.com/office/word/2010/wordprocessingCanvas" xmlns:cx="http://schemas.microsoft.com/office/drawing/2014/chartex" xmlns:mc="http://schemas.openxmlformats.org/markup-compatibility/2006" xmlns:o="urn:schemas-microsoft-com:office:office" xmlns:r="http://schemas.openxmlformats.org/officeDocument/2006/relationships" xmlns:m="http://schemas.openxmlformats.org/officeDocument/2006/math" xmlns:v="urn:schemas-microsoft-com:vml" xmlns:wp14="http://schemas.microsoft.com/office/word/2010/wordprocessingDrawing" xmlns:wp="http://schemas.openxmlformats.org/drawingml/2006/wordprocessingDrawing" xmlns:w10="urn:schemas-microsoft-com:office:word" xmlns:w="http://schemas.openxmlformats.org/wordprocessingml/2006/main" xmlns:w14="http://schemas.microsoft.com/office/word/2010/wordml" xmlns:w15="http://schemas.microsoft.com/office/word/2012/wordml" xmlns:w16se="http://schemas.microsoft.com/office/word/2015/wordml/symex" xmlns:wpg="http://schemas.microsoft.com/office/word/2010/wordprocessingGroup" xmlns:wpi="http://schemas.microsoft.com/office/word/2010/wordprocessingInk" xmlns:wne="http://schemas.microsoft.com/office/word/2006/wordml" xmlns:wps="http://schemas.microsoft.com/office/word/2010/wordprocessingShape" mc:Ignorable="w14 w15 w16se wp14">
   <w:body>
-    <w:sdt>
-      <w:sdtPr>
-        <w:id w:val="374902032"/>
-        <w:docPartObj>
-          <w:docPartGallery w:val="Cover Pages"/>
-          <w:docPartUnique/>
-        </w:docPartObj>
-      </w:sdtPr>
-      <w:sdtEndPr/>
-      <w:sdtContent>
-        <w:p/>
-        <w:tbl>
-          <w:tblPr>
-            <w:tblpPr w:leftFromText="187" w:rightFromText="187" w:horzAnchor="margin" w:tblpXSpec="center" w:tblpY="2881"/>
-            <w:tblW w:w="4000" w:type="pct"/>
-            <w:tblBorders>
-              <w:left w:val="single" w:sz="12" w:space="0" w:color="5B9BD5" w:themeColor="accent1"/>
-            </w:tblBorders>
-            <w:tblCellMar>
-              <w:left w:w="144" w:type="dxa"/>
-              <w:right w:w="115" w:type="dxa"/>
-            </w:tblCellMar>
-            <w:tblLook w:val="04A0" w:firstRow="1" w:lastRow="0" w:firstColumn="1" w:lastColumn="0" w:noHBand="0" w:noVBand="1"/>
-          </w:tblPr>
-          <w:tblGrid>
-            <w:gridCol w:w="6791"/>
-          </w:tblGrid>
-          <w:tr>
-            <w:tc>
-              <w:tcPr>
-                <w:tcW w:w="6791" w:type="dxa"/>
-              </w:tcPr>
-              <w:sdt>
-                <w:sdtPr>
-                  <w:rPr>
-                    <w:rFonts w:asciiTheme="majorHAnsi" w:eastAsiaTheme="majorEastAsia" w:hAnsiTheme="majorHAnsi" w:cstheme="majorBidi"/>
-                    <w:color w:val="5B9BD5" w:themeColor="accent1"/>
-                    <w:sz w:val="88"/>
-                    <w:szCs w:val="88"/>
-                  </w:rPr>
-                  <w:alias w:val="Título"/>
-                  <w:id w:val="13406919"/>
-                  <w:placeholder>
-                    <w:docPart w:val="707B22D590C04C59BA9C0714833C7E07"/>
-                  </w:placeholder>
-                  <w:dataBinding w:prefixMappings="xmlns:ns0='http://schemas.openxmlformats.org/package/2006/metadata/core-properties' xmlns:ns1='http://purl.org/dc/elements/1.1/'" w:xpath="/ns0:coreProperties[1]/ns1:title[1]" w:storeItemID="{6C3C8BC8-F283-45AE-878A-BAB7291924A1}"/>
-                  <w:text/>
-                </w:sdtPr>
-                <w:sdtEndPr/>
-                <w:sdtContent>
-                  <w:p>
-                    <w:pPr>
-                      <w:pStyle w:val="Sinespaciado"/>
-                      <w:spacing w:line="216" w:lineRule="auto"/>
-                      <w:rPr>
-                        <w:rFonts w:asciiTheme="majorHAnsi" w:eastAsiaTheme="majorEastAsia" w:hAnsiTheme="majorHAnsi" w:cstheme="majorBidi"/>
-                        <w:color w:val="5B9BD5" w:themeColor="accent1"/>
-                        <w:sz w:val="88"/>
-                        <w:szCs w:val="88"/>
-                      </w:rPr>
-                    </w:pPr>
-                    <w:r>
-                      <w:rPr>
-                        <w:rFonts w:asciiTheme="majorHAnsi" w:eastAsiaTheme="majorEastAsia" w:hAnsiTheme="majorHAnsi" w:cstheme="majorBidi"/>
-                        <w:color w:val="5B9BD5" w:themeColor="accent1"/>
-                        <w:sz w:val="88"/>
-                        <w:szCs w:val="88"/>
-                      </w:rPr>
-                      <w:t>Trabajo Práctico 6</w:t>
-                    </w:r>
-                    <w:r>
-                      <w:rPr>
-                        <w:rFonts w:asciiTheme="majorHAnsi" w:eastAsiaTheme="majorEastAsia" w:hAnsiTheme="majorHAnsi" w:cstheme="majorBidi"/>
-                        <w:color w:val="5B9BD5" w:themeColor="accent1"/>
-                        <w:sz w:val="88"/>
-                        <w:szCs w:val="88"/>
-                      </w:rPr>
-                      <w:t xml:space="preserve"> F</w:t>
-                    </w:r>
-                    <w:r>
-                      <w:rPr>
-                        <w:rFonts w:asciiTheme="majorHAnsi" w:eastAsiaTheme="majorEastAsia" w:hAnsiTheme="majorHAnsi" w:cstheme="majorBidi"/>
-                        <w:color w:val="5B9BD5" w:themeColor="accent1"/>
-                        <w:sz w:val="88"/>
-                        <w:szCs w:val="88"/>
-                      </w:rPr>
-                      <w:t>iltro de Spam</w:t>
-                    </w:r>
-                  </w:p>
-                </w:sdtContent>
-              </w:sdt>
-            </w:tc>
-          </w:tr>
-          <w:tr>
-            <w:sdt>
-              <w:sdtPr>
-                <w:rPr>
-                  <w:color w:val="2E74B5" w:themeColor="accent1" w:themeShade="BF"/>
-                  <w:sz w:val="24"/>
-                  <w:szCs w:val="24"/>
-                </w:rPr>
-                <w:alias w:val="Subtítulo"/>
-                <w:id w:val="13406923"/>
-                <w:placeholder>
-                  <w:docPart w:val="F1BD48A8DD51439FB81ED582F0B9F7EB"/>
-                </w:placeholder>
-                <w:dataBinding w:prefixMappings="xmlns:ns0='http://schemas.openxmlformats.org/package/2006/metadata/core-properties' xmlns:ns1='http://purl.org/dc/elements/1.1/'" w:xpath="/ns0:coreProperties[1]/ns1:subject[1]" w:storeItemID="{6C3C8BC8-F283-45AE-878A-BAB7291924A1}"/>
-                <w:text/>
-              </w:sdtPr>
-              <w:sdtEndPr/>
-              <w:sdtContent>
-                <w:tc>
-                  <w:tcPr>
-                    <w:tcW w:w="6791" w:type="dxa"/>
-                    <w:tcMar>
-                      <w:top w:w="216" w:type="dxa"/>
-                      <w:left w:w="115" w:type="dxa"/>
-                      <w:bottom w:w="216" w:type="dxa"/>
-                      <w:right w:w="115" w:type="dxa"/>
-                    </w:tcMar>
-                  </w:tcPr>
-                  <w:p>
-                    <w:pPr>
-                      <w:pStyle w:val="Sinespaciado"/>
-                      <w:rPr>
-                        <w:color w:val="2E74B5" w:themeColor="accent1" w:themeShade="BF"/>
-                        <w:sz w:val="24"/>
-                      </w:rPr>
-                    </w:pPr>
-                    <w:r>
-                      <w:rPr>
-                        <w:color w:val="2E74B5" w:themeColor="accent1" w:themeShade="BF"/>
-                        <w:sz w:val="24"/>
-                        <w:szCs w:val="24"/>
-                      </w:rPr>
-                      <w:t>Inteligencia Artificial</w:t>
-                    </w:r>
-                  </w:p>
-                </w:tc>
-              </w:sdtContent>
-            </w:sdt>
-          </w:tr>
-        </w:tbl>
-        <w:tbl>
-          <w:tblPr>
-            <w:tblpPr w:leftFromText="187" w:rightFromText="187" w:horzAnchor="margin" w:tblpXSpec="center" w:tblpYSpec="bottom"/>
-            <w:tblW w:w="3857" w:type="pct"/>
-            <w:tblLook w:val="04A0" w:firstRow="1" w:lastRow="0" w:firstColumn="1" w:lastColumn="0" w:noHBand="0" w:noVBand="1"/>
-          </w:tblPr>
-          <w:tblGrid>
-            <w:gridCol w:w="6560"/>
-          </w:tblGrid>
-          <w:tr>
-            <w:tc>
-              <w:tcPr>
-                <w:tcW w:w="7221" w:type="dxa"/>
-                <w:tcMar>
-                  <w:top w:w="216" w:type="dxa"/>
-                  <w:left w:w="115" w:type="dxa"/>
-                  <w:bottom w:w="216" w:type="dxa"/>
-                  <w:right w:w="115" w:type="dxa"/>
-                </w:tcMar>
-              </w:tcPr>
-              <w:sdt>
-                <w:sdtPr>
-                  <w:rPr>
-                    <w:color w:val="5B9BD5" w:themeColor="accent1"/>
-                    <w:sz w:val="28"/>
-                    <w:szCs w:val="28"/>
-                  </w:rPr>
-                  <w:alias w:val="Autor"/>
-                  <w:id w:val="13406928"/>
-                  <w:placeholder>
-                    <w:docPart w:val="F13FB4D1F43340BEA3647AB6D3DABEA2"/>
-                  </w:placeholder>
-                  <w:dataBinding w:prefixMappings="xmlns:ns0='http://schemas.openxmlformats.org/package/2006/metadata/core-properties' xmlns:ns1='http://purl.org/dc/elements/1.1/'" w:xpath="/ns0:coreProperties[1]/ns1:creator[1]" w:storeItemID="{6C3C8BC8-F283-45AE-878A-BAB7291924A1}"/>
-                  <w:text/>
-                </w:sdtPr>
-                <w:sdtEndPr/>
-                <w:sdtContent>
-                  <w:p>
-                    <w:pPr>
-                      <w:pStyle w:val="Sinespaciado"/>
-                      <w:rPr>
-                        <w:color w:val="5B9BD5" w:themeColor="accent1"/>
-                        <w:sz w:val="28"/>
-                        <w:szCs w:val="28"/>
-                      </w:rPr>
-                    </w:pPr>
-                    <w:r>
-                      <w:rPr>
-                        <w:color w:val="5B9BD5" w:themeColor="accent1"/>
-                        <w:sz w:val="28"/>
-                        <w:szCs w:val="28"/>
-                      </w:rPr>
-                      <w:t>Pedro Tamargo Allué</w:t>
-                    </w:r>
-                  </w:p>
-                </w:sdtContent>
-              </w:sdt>
-              <w:sdt>
-                <w:sdtPr>
-                  <w:rPr>
-                    <w:color w:val="5B9BD5" w:themeColor="accent1"/>
-                    <w:sz w:val="28"/>
-                    <w:szCs w:val="28"/>
-                  </w:rPr>
-                  <w:alias w:val="Fecha"/>
-                  <w:tag w:val="Fecha"/>
-                  <w:id w:val="13406932"/>
-                  <w:placeholder>
-                    <w:docPart w:val="0031CC0A4B8C442993E5603868CBC5C6"/>
-                  </w:placeholder>
-                  <w:dataBinding w:prefixMappings="xmlns:ns0='http://schemas.microsoft.com/office/2006/coverPageProps'" w:xpath="/ns0:CoverPageProperties[1]/ns0:PublishDate[1]" w:storeItemID="{55AF091B-3C7A-41E3-B477-F2FDAA23CFDA}"/>
-                  <w:date w:fullDate="2020-01-02T00:00:00Z">
-                    <w:dateFormat w:val="d-M-yyyy"/>
-                    <w:lid w:val="es-ES"/>
-                    <w:storeMappedDataAs w:val="dateTime"/>
-                    <w:calendar w:val="gregorian"/>
-                  </w:date>
-                </w:sdtPr>
-                <w:sdtEndPr/>
-                <w:sdtContent>
-                  <w:p>
-                    <w:pPr>
-                      <w:pStyle w:val="Sinespaciado"/>
-                      <w:rPr>
-                        <w:color w:val="5B9BD5" w:themeColor="accent1"/>
-                        <w:sz w:val="28"/>
-                        <w:szCs w:val="28"/>
-                      </w:rPr>
-                    </w:pPr>
-                    <w:r>
-                      <w:rPr>
-                        <w:color w:val="5B9BD5" w:themeColor="accent1"/>
-                        <w:sz w:val="28"/>
-                        <w:szCs w:val="28"/>
-                      </w:rPr>
-                      <w:t>2-1-2020</w:t>
-                    </w:r>
-                  </w:p>
-                </w:sdtContent>
-              </w:sdt>
-              <w:p>
-                <w:pPr>
-                  <w:pStyle w:val="Sinespaciado"/>
-                  <w:rPr>
-                    <w:color w:val="5B9BD5" w:themeColor="accent1"/>
-                  </w:rPr>
-                </w:pPr>
-              </w:p>
-            </w:tc>
-          </w:tr>
-        </w:tbl>
-        <w:p>
-          <w:r>
-            <w:br w:type="page"/>
-          </w:r>
-        </w:p>
-      </w:sdtContent>
-    </w:sdt>
-    <w:sdt>
-      <w:sdtPr>
-        <w:rPr>
-          <w:rFonts w:asciiTheme="minorHAnsi" w:eastAsiaTheme="minorHAnsi" w:hAnsiTheme="minorHAnsi" w:cstheme="minorBidi"/>
-          <w:color w:val="auto"/>
-          <w:sz w:val="22"/>
-          <w:szCs w:val="22"/>
-          <w:lang w:eastAsia="en-US"/>
-        </w:rPr>
-        <w:id w:val="-1012760881"/>
-        <w:docPartObj>
-          <w:docPartGallery w:val="Table of Contents"/>
-          <w:docPartUnique/>
-        </w:docPartObj>
-      </w:sdtPr>
-      <w:sdtEndPr>
+    <w:p>
+      <w:pPr>
+        <w:pStyle w:val="Ttulo"/>
         <w:rPr>
           <w:b/>
-          <w:bCs/>
-        </w:rPr>
-      </w:sdtEndPr>
-      <w:sdtContent>
-        <w:p>
-          <w:pPr>
-            <w:pStyle w:val="TtuloTDC"/>
-          </w:pPr>
-          <w:r>
-            <w:t>Tabla de cont</w:t>
-          </w:r>
-          <w:bookmarkStart w:id="0" w:name="_GoBack"/>
-          <w:bookmarkEnd w:id="0"/>
-          <w:r>
-            <w:t>enidos</w:t>
-          </w:r>
-        </w:p>
-        <w:p>
-          <w:pPr>
-            <w:pStyle w:val="TDC2"/>
-            <w:tabs>
-              <w:tab w:val="right" w:leader="dot" w:pos="8494"/>
-            </w:tabs>
-            <w:rPr>
-              <w:rFonts w:eastAsiaTheme="minorEastAsia"/>
-              <w:noProof/>
-              <w:lang w:eastAsia="es-ES"/>
-            </w:rPr>
-          </w:pPr>
-          <w:r>
-            <w:fldChar w:fldCharType="begin"/>
-          </w:r>
-          <w:r>
-            <w:instrText xml:space="preserve"> TOC \o "1-3" \h \z \u </w:instrText>
-          </w:r>
-          <w:r>
-            <w:fldChar w:fldCharType="separate"/>
-          </w:r>
-          <w:hyperlink w:anchor="_Toc28860527" w:history="1">
-            <w:r>
-              <w:rPr>
-                <w:rStyle w:val="Hipervnculo"/>
-                <w:noProof/>
-              </w:rPr>
-              <w:t>Comparación Naive Bayes en función de la distribución</w:t>
-            </w:r>
-            <w:r>
-              <w:rPr>
-                <w:noProof/>
-                <w:webHidden/>
-              </w:rPr>
-              <w:tab/>
-            </w:r>
-            <w:r>
-              <w:rPr>
-                <w:noProof/>
-                <w:webHidden/>
-              </w:rPr>
-              <w:fldChar w:fldCharType="begin"/>
-            </w:r>
-            <w:r>
-              <w:rPr>
-                <w:noProof/>
-                <w:webHidden/>
-              </w:rPr>
-              <w:instrText xml:space="preserve"> PAGEREF _Toc28860527 \h </w:instrText>
-            </w:r>
-            <w:r>
-              <w:rPr>
-                <w:noProof/>
-                <w:webHidden/>
-              </w:rPr>
-            </w:r>
-            <w:r>
-              <w:rPr>
-                <w:noProof/>
-                <w:webHidden/>
-              </w:rPr>
-              <w:fldChar w:fldCharType="separate"/>
-            </w:r>
-            <w:r>
-              <w:rPr>
-                <w:noProof/>
-                <w:webHidden/>
-              </w:rPr>
-              <w:t>2</w:t>
-            </w:r>
-            <w:r>
-              <w:rPr>
-                <w:noProof/>
-                <w:webHidden/>
-              </w:rPr>
-              <w:fldChar w:fldCharType="end"/>
-            </w:r>
-          </w:hyperlink>
-        </w:p>
-        <w:p>
-          <w:pPr>
-            <w:pStyle w:val="TDC2"/>
-            <w:tabs>
-              <w:tab w:val="right" w:leader="dot" w:pos="8494"/>
-            </w:tabs>
-            <w:rPr>
-              <w:rFonts w:eastAsiaTheme="minorEastAsia"/>
-              <w:noProof/>
-              <w:lang w:eastAsia="es-ES"/>
-            </w:rPr>
-          </w:pPr>
-          <w:hyperlink w:anchor="_Toc28860528" w:history="1">
-            <w:r>
-              <w:rPr>
-                <w:rStyle w:val="Hipervnculo"/>
-                <w:noProof/>
-              </w:rPr>
-              <w:t>Comparación Naive Bayes en función del parámetro del suavizado de Laplace</w:t>
-            </w:r>
-            <w:r>
-              <w:rPr>
-                <w:noProof/>
-                <w:webHidden/>
-              </w:rPr>
-              <w:tab/>
-            </w:r>
-            <w:r>
-              <w:rPr>
-                <w:noProof/>
-                <w:webHidden/>
-              </w:rPr>
-              <w:fldChar w:fldCharType="begin"/>
-            </w:r>
-            <w:r>
-              <w:rPr>
-                <w:noProof/>
-                <w:webHidden/>
-              </w:rPr>
-              <w:instrText xml:space="preserve"> PAGEREF _Toc28860528 \h </w:instrText>
-            </w:r>
-            <w:r>
-              <w:rPr>
-                <w:noProof/>
-                <w:webHidden/>
-              </w:rPr>
-            </w:r>
-            <w:r>
-              <w:rPr>
-                <w:noProof/>
-                <w:webHidden/>
-              </w:rPr>
-              <w:fldChar w:fldCharType="separate"/>
-            </w:r>
-            <w:r>
-              <w:rPr>
-                <w:noProof/>
-                <w:webHidden/>
-              </w:rPr>
-              <w:t>4</w:t>
-            </w:r>
-            <w:r>
-              <w:rPr>
-                <w:noProof/>
-                <w:webHidden/>
-              </w:rPr>
-              <w:fldChar w:fldCharType="end"/>
-            </w:r>
-          </w:hyperlink>
-        </w:p>
-        <w:p>
-          <w:r>
-            <w:rPr>
-              <w:b/>
-              <w:bCs/>
-            </w:rPr>
-            <w:fldChar w:fldCharType="end"/>
-          </w:r>
-        </w:p>
-      </w:sdtContent>
-    </w:sdt>
-    <w:p>
-      <w:pPr>
-        <w:jc w:val="left"/>
-        <w:rPr>
-          <w:rFonts w:asciiTheme="majorHAnsi" w:eastAsiaTheme="majorEastAsia" w:hAnsiTheme="majorHAnsi" w:cstheme="majorBidi"/>
-          <w:color w:val="2E74B5" w:themeColor="accent1" w:themeShade="BF"/>
-          <w:sz w:val="26"/>
-          <w:szCs w:val="26"/>
-        </w:rPr>
-      </w:pPr>
-      <w:r>
-        <w:br w:type="page"/>
+        </w:rPr>
+      </w:pPr>
+      <w:bookmarkStart w:id="0" w:name="_Toc29122194"/>
+      <w:r>
+        <w:rPr>
+          <w:b/>
+        </w:rPr>
+        <w:t>Trabajo Práctico 6 – Inteligencia Artificial</w:t>
+      </w:r>
+    </w:p>
+    <w:p>
+      <w:pPr>
+        <w:pStyle w:val="Subttulo"/>
+        <w:ind w:firstLine="142"/>
+        <w:rPr>
+          <w:sz w:val="28"/>
+        </w:rPr>
+      </w:pPr>
+      <w:r>
+        <w:rPr>
+          <w:sz w:val="28"/>
+        </w:rPr>
+        <w:t>Filtro de Spam</w:t>
+      </w:r>
+    </w:p>
+    <w:p>
+      <w:pPr>
+        <w:pStyle w:val="Subttulo"/>
+        <w:jc w:val="right"/>
+      </w:pPr>
+      <w:r>
+        <w:t>Pedro Tamargo Allué (758267)</w:t>
       </w:r>
     </w:p>
     <w:p>
       <w:pPr>
         <w:pStyle w:val="Ttulo2"/>
       </w:pPr>
-      <w:bookmarkStart w:id="1" w:name="_Toc28860527"/>
-      <w:r>
-        <w:lastRenderedPageBreak/>
+      <w:r>
         <w:t>Comparación Naive Bayes en función de la distribución</w:t>
       </w:r>
-      <w:bookmarkEnd w:id="1"/>
-    </w:p>
-    <w:p/>
+      <w:bookmarkEnd w:id="0"/>
+    </w:p>
     <w:p>
       <w:r>
         <w:t>Para la realización de esta comparación se han realizado pruebas con las distribuciones Bernoulli y Multinomial, ambas aplicando suavizado de Laplace.</w:t>
@@ -507,9 +73,16 @@
       </w:r>
     </w:p>
     <w:p>
-      <w:r>
+      <w:pPr>
+        <w:jc w:val="center"/>
+      </w:pPr>
+      <w:r>
+        <w:rPr>
+          <w:noProof/>
+          <w:lang w:eastAsia="es-ES"/>
+        </w:rPr>
         <w:drawing>
-          <wp:inline distT="0" distB="0" distL="0" distR="0" wp14:anchorId="7A22D303" wp14:editId="25062469">
+          <wp:inline distT="0" distB="0" distL="0" distR="0" wp14:anchorId="0D956B82" wp14:editId="384A144C">
             <wp:extent cx="2339543" cy="624894"/>
             <wp:effectExtent l="0" t="0" r="3810" b="3810"/>
             <wp:docPr id="10" name="Imagen 10"/>
@@ -544,9 +117,6 @@
           </wp:inline>
         </w:drawing>
       </w:r>
-      <w:r>
-        <w:t xml:space="preserve"> </w:t>
-      </w:r>
     </w:p>
     <w:p>
       <w:pPr>
@@ -562,9 +132,17 @@
       </w:r>
     </w:p>
     <w:p>
-      <w:r>
+      <w:pPr>
+        <w:jc w:val="center"/>
+      </w:pPr>
+      <w:bookmarkStart w:id="1" w:name="_GoBack"/>
+      <w:r>
+        <w:rPr>
+          <w:noProof/>
+          <w:lang w:eastAsia="es-ES"/>
+        </w:rPr>
         <w:drawing>
-          <wp:inline distT="0" distB="0" distL="0" distR="0" wp14:anchorId="77AF8F9B" wp14:editId="252527BE">
+          <wp:inline distT="0" distB="0" distL="0" distR="0" wp14:anchorId="0CF978AF" wp14:editId="59979994">
             <wp:extent cx="899238" cy="304826"/>
             <wp:effectExtent l="0" t="0" r="0" b="0"/>
             <wp:docPr id="8" name="Imagen 8"/>
@@ -599,9 +177,7 @@
           </wp:inline>
         </w:drawing>
       </w:r>
-      <w:r>
-        <w:tab/>
-      </w:r>
+      <w:bookmarkEnd w:id="1"/>
     </w:p>
     <w:p>
       <w:pPr>
@@ -617,9 +193,16 @@
       </w:r>
     </w:p>
     <w:p>
-      <w:r>
+      <w:pPr>
+        <w:jc w:val="center"/>
+      </w:pPr>
+      <w:r>
+        <w:rPr>
+          <w:noProof/>
+          <w:lang w:eastAsia="es-ES"/>
+        </w:rPr>
         <w:drawing>
-          <wp:inline distT="0" distB="0" distL="0" distR="0" wp14:anchorId="1D72765F" wp14:editId="4B33E5E4">
+          <wp:inline distT="0" distB="0" distL="0" distR="0" wp14:anchorId="27EBB1F6" wp14:editId="1816F320">
             <wp:extent cx="3063505" cy="1958510"/>
             <wp:effectExtent l="0" t="0" r="3810" b="3810"/>
             <wp:docPr id="9" name="Imagen 9"/>
@@ -693,21 +276,21 @@
       </w:r>
     </w:p>
     <w:p>
-      <w:pPr>
-        <w:rPr>
-          <w:sz w:val="18"/>
-        </w:rPr>
-      </w:pPr>
-    </w:p>
-    <w:p>
       <w:r>
         <w:t>Para las pruebas con la distribución Multinomial se ha realizado un proceso análogo al de la distribución Bernoulli, utilizando la clase MultinomialNB del paquete nombrado anteriormente. Los resultados de la ejecución de la misma son:</w:t>
       </w:r>
     </w:p>
     <w:p>
-      <w:r>
+      <w:pPr>
+        <w:jc w:val="center"/>
+      </w:pPr>
+      <w:r>
+        <w:rPr>
+          <w:noProof/>
+          <w:lang w:eastAsia="es-ES"/>
+        </w:rPr>
         <w:drawing>
-          <wp:inline distT="0" distB="0" distL="0" distR="0" wp14:anchorId="21072B54" wp14:editId="2B1604A4">
+          <wp:inline distT="0" distB="0" distL="0" distR="0" wp14:anchorId="4379D46A" wp14:editId="33D6AC6B">
             <wp:extent cx="2370025" cy="632515"/>
             <wp:effectExtent l="0" t="0" r="0" b="0"/>
             <wp:docPr id="1" name="Imagen 1"/>
@@ -781,9 +364,16 @@
       </w:r>
     </w:p>
     <w:p>
-      <w:r>
+      <w:pPr>
+        <w:jc w:val="center"/>
+      </w:pPr>
+      <w:r>
+        <w:rPr>
+          <w:noProof/>
+          <w:lang w:eastAsia="es-ES"/>
+        </w:rPr>
         <w:drawing>
-          <wp:inline distT="0" distB="0" distL="0" distR="0" wp14:anchorId="06BCDA3A" wp14:editId="160CA3F6">
+          <wp:inline distT="0" distB="0" distL="0" distR="0" wp14:anchorId="4DA14A67" wp14:editId="3FB040D6">
             <wp:extent cx="929721" cy="289585"/>
             <wp:effectExtent l="0" t="0" r="3810" b="0"/>
             <wp:docPr id="11" name="Imagen 11"/>
@@ -833,10 +423,17 @@
       </w:r>
     </w:p>
     <w:p>
-      <w:r>
+      <w:pPr>
+        <w:jc w:val="center"/>
+      </w:pPr>
+      <w:r>
+        <w:rPr>
+          <w:noProof/>
+          <w:lang w:eastAsia="es-ES"/>
+        </w:rPr>
         <w:lastRenderedPageBreak/>
         <w:drawing>
-          <wp:inline distT="0" distB="0" distL="0" distR="0" wp14:anchorId="7DFAD361" wp14:editId="1A8C273A">
+          <wp:inline distT="0" distB="0" distL="0" distR="0" wp14:anchorId="67B42F67" wp14:editId="068B5E35">
             <wp:extent cx="3093988" cy="2095682"/>
             <wp:effectExtent l="0" t="0" r="0" b="0"/>
             <wp:docPr id="12" name="Imagen 12"/>
@@ -897,7 +494,6 @@
         <w:t xml:space="preserve"> – Recall para la Red Bayesiana con una distribución Multinomial.</w:t>
       </w:r>
     </w:p>
-    <w:p/>
     <w:p>
       <w:r>
         <w:t xml:space="preserve">Podemos concluir que, </w:t>
@@ -917,30 +513,14 @@
     </w:p>
     <w:p>
       <w:pPr>
-        <w:jc w:val="left"/>
-        <w:rPr>
-          <w:rFonts w:asciiTheme="majorHAnsi" w:eastAsiaTheme="majorEastAsia" w:hAnsiTheme="majorHAnsi" w:cstheme="majorBidi"/>
-          <w:color w:val="2E74B5" w:themeColor="accent1" w:themeShade="BF"/>
-          <w:sz w:val="26"/>
-          <w:szCs w:val="26"/>
-        </w:rPr>
-      </w:pPr>
-      <w:r>
-        <w:br w:type="page"/>
-      </w:r>
-    </w:p>
-    <w:p>
-      <w:pPr>
         <w:pStyle w:val="Ttulo2"/>
       </w:pPr>
-      <w:bookmarkStart w:id="2" w:name="_Toc28860528"/>
-      <w:r>
-        <w:lastRenderedPageBreak/>
+      <w:bookmarkStart w:id="2" w:name="_Toc29122195"/>
+      <w:r>
         <w:t>Comparación Naive Bayes en función del parámetro del suavizado de Laplace</w:t>
       </w:r>
       <w:bookmarkEnd w:id="2"/>
     </w:p>
-    <w:p/>
     <w:p>
       <w:r>
         <w:t xml:space="preserve">El suavizado de Laplace es un parámetro utilizado para dar cierta estabilidad estadística al comportamiento del estimador. </w:t>
@@ -955,12 +535,19 @@
       </w:r>
     </w:p>
     <w:p>
-      <w:r>
+      <w:pPr>
+        <w:jc w:val="center"/>
+      </w:pPr>
+      <w:r>
+        <w:rPr>
+          <w:noProof/>
+          <w:lang w:eastAsia="es-ES"/>
+        </w:rPr>
         <w:drawing>
-          <wp:inline distT="0" distB="0" distL="0" distR="0" wp14:anchorId="168C6D2F" wp14:editId="13FA455D">
-            <wp:extent cx="2903472" cy="3375953"/>
+          <wp:inline distT="0" distB="0" distL="0" distR="0" wp14:anchorId="2BA9DE4A" wp14:editId="2EC177DA">
+            <wp:extent cx="2865368" cy="3528366"/>
             <wp:effectExtent l="0" t="0" r="0" b="0"/>
-            <wp:docPr id="13" name="Imagen 13"/>
+            <wp:docPr id="2" name="Imagen 2"/>
             <wp:cNvGraphicFramePr>
               <a:graphicFrameLocks xmlns:a="http://schemas.openxmlformats.org/drawingml/2006/main" noChangeAspect="1"/>
             </wp:cNvGraphicFramePr>
@@ -980,7 +567,7 @@
                   <pic:spPr>
                     <a:xfrm>
                       <a:off x="0" y="0"/>
-                      <a:ext cx="2903472" cy="3375953"/>
+                      <a:ext cx="2865368" cy="3528366"/>
                     </a:xfrm>
                     <a:prstGeom prst="rect">
                       <a:avLst/>
@@ -1019,6 +606,7 @@
         </w:rPr>
       </w:pPr>
       <w:r>
+        <w:lastRenderedPageBreak/>
         <w:t xml:space="preserve">A la vista de los resultados de la tabla anterior, podemos observar que, con </w:t>
       </w:r>
       <m:oMath>
@@ -1071,9 +659,16 @@
       </w:r>
     </w:p>
     <w:p>
-      <w:r>
+      <w:pPr>
+        <w:jc w:val="center"/>
+      </w:pPr>
+      <w:r>
+        <w:rPr>
+          <w:noProof/>
+          <w:lang w:eastAsia="es-ES"/>
+        </w:rPr>
         <w:drawing>
-          <wp:inline distT="0" distB="0" distL="0" distR="0" wp14:anchorId="48FD318C" wp14:editId="468B642D">
+          <wp:inline distT="0" distB="0" distL="0" distR="0" wp14:anchorId="4F1FBE29" wp14:editId="0FCF0E2E">
             <wp:extent cx="1044030" cy="312447"/>
             <wp:effectExtent l="0" t="0" r="3810" b="0"/>
             <wp:docPr id="14" name="Imagen 14"/>
@@ -1154,9 +749,16 @@
       </w:r>
     </w:p>
     <w:p>
-      <w:r>
+      <w:pPr>
+        <w:jc w:val="center"/>
+      </w:pPr>
+      <w:r>
+        <w:rPr>
+          <w:noProof/>
+          <w:lang w:eastAsia="es-ES"/>
+        </w:rPr>
         <w:drawing>
-          <wp:inline distT="0" distB="0" distL="0" distR="0" wp14:anchorId="50BDDCB4" wp14:editId="15FE3060">
+          <wp:inline distT="0" distB="0" distL="0" distR="0" wp14:anchorId="155FA1AD" wp14:editId="10CA2EB6">
             <wp:extent cx="922100" cy="327688"/>
             <wp:effectExtent l="0" t="0" r="0" b="0"/>
             <wp:docPr id="15" name="Imagen 15"/>
@@ -1224,31 +826,708 @@
     </w:p>
     <w:p>
       <w:r>
-        <w:t>En este caso observamos que también existen falsos negativos</w:t>
-      </w:r>
-      <w:r>
-        <w:t xml:space="preserve">, </w:t>
-      </w:r>
-      <w:r>
-        <w:t xml:space="preserve">pero, </w:t>
-      </w:r>
-      <w:r>
-        <w:t>a diferencia del caso anterior</w:t>
-      </w:r>
-      <w:r>
-        <w:t>, se han identificado correctamente más elementos</w:t>
+        <w:t>En este caso observamos que también existen falsos negativos, pero, a diferencia del caso anterior, se han identificado correctamente más elementos</w:t>
       </w:r>
       <w:r>
         <w:t>.</w:t>
       </w:r>
     </w:p>
+    <w:p>
+      <w:pPr>
+        <w:pStyle w:val="Ttulo2"/>
+      </w:pPr>
+      <w:bookmarkStart w:id="3" w:name="_Toc29122196"/>
+      <w:r>
+        <w:t>Conclusiones</w:t>
+      </w:r>
+      <w:bookmarkEnd w:id="3"/>
+    </w:p>
+    <w:p>
+      <w:r>
+        <w:t>Para la elección del mejor clasificador se ha utilizado</w:t>
+      </w:r>
+      <w:r>
+        <w:t xml:space="preserve"> la métrica F1 score debido a que se ha buscado el mejor equilibrio entre precisión y recall.</w:t>
+      </w:r>
+    </w:p>
+    <w:p>
+      <w:pPr>
+        <w:rPr>
+          <w:rFonts w:eastAsiaTheme="minorEastAsia"/>
+        </w:rPr>
+      </w:pPr>
+      <w:r>
+        <w:t xml:space="preserve">Para la evaluación, se han </w:t>
+      </w:r>
+      <w:r>
+        <w:t xml:space="preserve">considerado </w:t>
+      </w:r>
+      <w:r>
+        <w:t>los siguientes clasificadores:</w:t>
+      </w:r>
+      <w:r>
+        <w:t xml:space="preserve"> </w:t>
+      </w:r>
+      <w:r>
+        <w:t>MultinomialNB(</w:t>
+      </w:r>
+      <m:oMath>
+        <m:r>
+          <w:rPr>
+            <w:rFonts w:ascii="Cambria Math" w:hAnsi="Cambria Math"/>
+          </w:rPr>
+          <m:t>α=0.1</m:t>
+        </m:r>
+      </m:oMath>
+      <w:r>
+        <w:rPr>
+          <w:rFonts w:eastAsiaTheme="minorEastAsia"/>
+        </w:rPr>
+        <w:t>), BernoulliNB(</w:t>
+      </w:r>
+      <m:oMath>
+        <m:r>
+          <w:rPr>
+            <w:rFonts w:ascii="Cambria Math" w:eastAsiaTheme="minorEastAsia" w:hAnsi="Cambria Math"/>
+          </w:rPr>
+          <m:t>α=0.01</m:t>
+        </m:r>
+      </m:oMath>
+      <w:r>
+        <w:rPr>
+          <w:rFonts w:eastAsiaTheme="minorEastAsia"/>
+        </w:rPr>
+        <w:t>)</w:t>
+      </w:r>
+      <w:r>
+        <w:rPr>
+          <w:rFonts w:eastAsiaTheme="minorEastAsia"/>
+        </w:rPr>
+        <w:t xml:space="preserve">. </w:t>
+      </w:r>
+    </w:p>
+    <w:p>
+      <w:pPr>
+        <w:rPr>
+          <w:rFonts w:eastAsiaTheme="minorEastAsia"/>
+        </w:rPr>
+      </w:pPr>
+      <w:r>
+        <w:rPr>
+          <w:rFonts w:eastAsiaTheme="minorEastAsia"/>
+          <w:noProof/>
+          <w:lang w:eastAsia="es-ES"/>
+        </w:rPr>
+        <w:drawing>
+          <wp:inline distT="0" distB="0" distL="0" distR="0" wp14:anchorId="63CFE64A" wp14:editId="16A5E6D6">
+            <wp:extent cx="1935648" cy="624894"/>
+            <wp:effectExtent l="0" t="0" r="7620" b="3810"/>
+            <wp:docPr id="3" name="Imagen 3"/>
+            <wp:cNvGraphicFramePr>
+              <a:graphicFrameLocks xmlns:a="http://schemas.openxmlformats.org/drawingml/2006/main" noChangeAspect="1"/>
+            </wp:cNvGraphicFramePr>
+            <a:graphic xmlns:a="http://schemas.openxmlformats.org/drawingml/2006/main">
+              <a:graphicData uri="http://schemas.openxmlformats.org/drawingml/2006/picture">
+                <pic:pic xmlns:pic="http://schemas.openxmlformats.org/drawingml/2006/picture">
+                  <pic:nvPicPr>
+                    <pic:cNvPr id="1" name=""/>
+                    <pic:cNvPicPr/>
+                  </pic:nvPicPr>
+                  <pic:blipFill>
+                    <a:blip r:embed="rId17"/>
+                    <a:stretch>
+                      <a:fillRect/>
+                    </a:stretch>
+                  </pic:blipFill>
+                  <pic:spPr>
+                    <a:xfrm>
+                      <a:off x="0" y="0"/>
+                      <a:ext cx="1935648" cy="624894"/>
+                    </a:xfrm>
+                    <a:prstGeom prst="rect">
+                      <a:avLst/>
+                    </a:prstGeom>
+                  </pic:spPr>
+                </pic:pic>
+              </a:graphicData>
+            </a:graphic>
+          </wp:inline>
+        </w:drawing>
+      </w:r>
+      <w:r>
+        <w:rPr>
+          <w:rFonts w:eastAsiaTheme="minorEastAsia"/>
+        </w:rPr>
+        <w:tab/>
+      </w:r>
+      <w:r>
+        <w:rPr>
+          <w:rFonts w:eastAsiaTheme="minorEastAsia"/>
+        </w:rPr>
+        <w:tab/>
+      </w:r>
+      <w:r>
+        <w:rPr>
+          <w:rFonts w:eastAsiaTheme="minorEastAsia"/>
+        </w:rPr>
+        <w:tab/>
+      </w:r>
+      <w:r>
+        <w:rPr>
+          <w:rFonts w:eastAsiaTheme="minorEastAsia"/>
+          <w:noProof/>
+          <w:lang w:eastAsia="es-ES"/>
+        </w:rPr>
+        <w:drawing>
+          <wp:inline distT="0" distB="0" distL="0" distR="0" wp14:anchorId="457A4FA4" wp14:editId="785B880D">
+            <wp:extent cx="2049958" cy="640135"/>
+            <wp:effectExtent l="0" t="0" r="7620" b="7620"/>
+            <wp:docPr id="4" name="Imagen 4"/>
+            <wp:cNvGraphicFramePr>
+              <a:graphicFrameLocks xmlns:a="http://schemas.openxmlformats.org/drawingml/2006/main" noChangeAspect="1"/>
+            </wp:cNvGraphicFramePr>
+            <a:graphic xmlns:a="http://schemas.openxmlformats.org/drawingml/2006/main">
+              <a:graphicData uri="http://schemas.openxmlformats.org/drawingml/2006/picture">
+                <pic:pic xmlns:pic="http://schemas.openxmlformats.org/drawingml/2006/picture">
+                  <pic:nvPicPr>
+                    <pic:cNvPr id="1" name=""/>
+                    <pic:cNvPicPr/>
+                  </pic:nvPicPr>
+                  <pic:blipFill>
+                    <a:blip r:embed="rId18"/>
+                    <a:stretch>
+                      <a:fillRect/>
+                    </a:stretch>
+                  </pic:blipFill>
+                  <pic:spPr>
+                    <a:xfrm>
+                      <a:off x="0" y="0"/>
+                      <a:ext cx="2049958" cy="640135"/>
+                    </a:xfrm>
+                    <a:prstGeom prst="rect">
+                      <a:avLst/>
+                    </a:prstGeom>
+                  </pic:spPr>
+                </pic:pic>
+              </a:graphicData>
+            </a:graphic>
+          </wp:inline>
+        </w:drawing>
+      </w:r>
+    </w:p>
+    <w:p>
+      <w:pPr>
+        <w:rPr>
+          <w:rFonts w:eastAsiaTheme="minorEastAsia"/>
+          <w:sz w:val="18"/>
+        </w:rPr>
+      </w:pPr>
+      <w:r>
+        <w:rPr>
+          <w:rFonts w:eastAsiaTheme="minorEastAsia"/>
+          <w:sz w:val="18"/>
+        </w:rPr>
+        <w:t>Comparación de los resultados de los modelos a evaluar.</w:t>
+      </w:r>
+    </w:p>
+    <w:p>
+      <w:pPr>
+        <w:rPr>
+          <w:rFonts w:eastAsiaTheme="minorEastAsia"/>
+        </w:rPr>
+      </w:pPr>
+      <w:r>
+        <w:rPr>
+          <w:rFonts w:eastAsiaTheme="minorEastAsia"/>
+        </w:rPr>
+        <w:t>Se puede observar que ambos modelos muestran unos valores bastante altos en F1 score</w:t>
+      </w:r>
+      <w:r>
+        <w:rPr>
+          <w:rFonts w:eastAsiaTheme="minorEastAsia"/>
+        </w:rPr>
+        <w:t>, siendo los resultados del modelo MultinomialNB(</w:t>
+      </w:r>
+      <m:oMath>
+        <m:r>
+          <w:rPr>
+            <w:rFonts w:ascii="Cambria Math" w:eastAsiaTheme="minorEastAsia" w:hAnsi="Cambria Math"/>
+          </w:rPr>
+          <m:t>α=0.1</m:t>
+        </m:r>
+      </m:oMath>
+      <w:r>
+        <w:rPr>
+          <w:rFonts w:eastAsiaTheme="minorEastAsia"/>
+        </w:rPr>
+        <w:t>) mínimamente superiores</w:t>
+      </w:r>
+      <w:r>
+        <w:rPr>
+          <w:rFonts w:eastAsiaTheme="minorEastAsia"/>
+        </w:rPr>
+        <w:t>.</w:t>
+      </w:r>
+    </w:p>
+    <w:p>
+      <w:pPr>
+        <w:ind w:left="708" w:firstLine="708"/>
+        <w:rPr>
+          <w:rFonts w:eastAsiaTheme="minorEastAsia"/>
+          <w:sz w:val="18"/>
+        </w:rPr>
+      </w:pPr>
+      <w:r>
+        <w:rPr>
+          <w:rFonts w:eastAsiaTheme="minorEastAsia"/>
+          <w:noProof/>
+          <w:sz w:val="18"/>
+          <w:lang w:eastAsia="es-ES"/>
+        </w:rPr>
+        <w:drawing>
+          <wp:inline distT="0" distB="0" distL="0" distR="0" wp14:anchorId="258971E3" wp14:editId="57CBDE8A">
+            <wp:extent cx="914479" cy="320068"/>
+            <wp:effectExtent l="0" t="0" r="0" b="3810"/>
+            <wp:docPr id="5" name="Imagen 5"/>
+            <wp:cNvGraphicFramePr>
+              <a:graphicFrameLocks xmlns:a="http://schemas.openxmlformats.org/drawingml/2006/main" noChangeAspect="1"/>
+            </wp:cNvGraphicFramePr>
+            <a:graphic xmlns:a="http://schemas.openxmlformats.org/drawingml/2006/main">
+              <a:graphicData uri="http://schemas.openxmlformats.org/drawingml/2006/picture">
+                <pic:pic xmlns:pic="http://schemas.openxmlformats.org/drawingml/2006/picture">
+                  <pic:nvPicPr>
+                    <pic:cNvPr id="1" name=""/>
+                    <pic:cNvPicPr/>
+                  </pic:nvPicPr>
+                  <pic:blipFill>
+                    <a:blip r:embed="rId19"/>
+                    <a:stretch>
+                      <a:fillRect/>
+                    </a:stretch>
+                  </pic:blipFill>
+                  <pic:spPr>
+                    <a:xfrm>
+                      <a:off x="0" y="0"/>
+                      <a:ext cx="914479" cy="320068"/>
+                    </a:xfrm>
+                    <a:prstGeom prst="rect">
+                      <a:avLst/>
+                    </a:prstGeom>
+                  </pic:spPr>
+                </pic:pic>
+              </a:graphicData>
+            </a:graphic>
+          </wp:inline>
+        </w:drawing>
+      </w:r>
+      <w:r>
+        <w:rPr>
+          <w:rFonts w:eastAsiaTheme="minorEastAsia"/>
+          <w:sz w:val="18"/>
+        </w:rPr>
+        <w:tab/>
+      </w:r>
+      <w:r>
+        <w:rPr>
+          <w:rFonts w:eastAsiaTheme="minorEastAsia"/>
+          <w:sz w:val="18"/>
+        </w:rPr>
+        <w:tab/>
+      </w:r>
+      <w:r>
+        <w:rPr>
+          <w:rFonts w:eastAsiaTheme="minorEastAsia"/>
+          <w:sz w:val="18"/>
+        </w:rPr>
+        <w:tab/>
+      </w:r>
+      <w:r>
+        <w:rPr>
+          <w:rFonts w:eastAsiaTheme="minorEastAsia"/>
+          <w:noProof/>
+          <w:sz w:val="18"/>
+          <w:lang w:eastAsia="es-ES"/>
+        </w:rPr>
+        <w:drawing>
+          <wp:inline distT="0" distB="0" distL="0" distR="0" wp14:anchorId="30DC2558" wp14:editId="726663BC">
+            <wp:extent cx="937341" cy="335309"/>
+            <wp:effectExtent l="0" t="0" r="0" b="7620"/>
+            <wp:docPr id="6" name="Imagen 6"/>
+            <wp:cNvGraphicFramePr>
+              <a:graphicFrameLocks xmlns:a="http://schemas.openxmlformats.org/drawingml/2006/main" noChangeAspect="1"/>
+            </wp:cNvGraphicFramePr>
+            <a:graphic xmlns:a="http://schemas.openxmlformats.org/drawingml/2006/main">
+              <a:graphicData uri="http://schemas.openxmlformats.org/drawingml/2006/picture">
+                <pic:pic xmlns:pic="http://schemas.openxmlformats.org/drawingml/2006/picture">
+                  <pic:nvPicPr>
+                    <pic:cNvPr id="1" name=""/>
+                    <pic:cNvPicPr/>
+                  </pic:nvPicPr>
+                  <pic:blipFill>
+                    <a:blip r:embed="rId20"/>
+                    <a:stretch>
+                      <a:fillRect/>
+                    </a:stretch>
+                  </pic:blipFill>
+                  <pic:spPr>
+                    <a:xfrm>
+                      <a:off x="0" y="0"/>
+                      <a:ext cx="937341" cy="335309"/>
+                    </a:xfrm>
+                    <a:prstGeom prst="rect">
+                      <a:avLst/>
+                    </a:prstGeom>
+                  </pic:spPr>
+                </pic:pic>
+              </a:graphicData>
+            </a:graphic>
+          </wp:inline>
+        </w:drawing>
+      </w:r>
+    </w:p>
+    <w:p>
+      <w:pPr>
+        <w:rPr>
+          <w:rFonts w:eastAsiaTheme="minorEastAsia"/>
+          <w:sz w:val="18"/>
+        </w:rPr>
+      </w:pPr>
+      <w:r>
+        <w:rPr>
+          <w:rFonts w:eastAsiaTheme="minorEastAsia"/>
+          <w:sz w:val="18"/>
+        </w:rPr>
+        <w:t>Matrices de confusión de ambos modelos, a la izquierda BernoulliNB(</w:t>
+      </w:r>
+      <m:oMath>
+        <m:r>
+          <w:rPr>
+            <w:rFonts w:ascii="Cambria Math" w:eastAsiaTheme="minorEastAsia" w:hAnsi="Cambria Math"/>
+            <w:sz w:val="18"/>
+          </w:rPr>
+          <m:t>α=0.01</m:t>
+        </m:r>
+      </m:oMath>
+      <w:r>
+        <w:rPr>
+          <w:rFonts w:eastAsiaTheme="minorEastAsia"/>
+          <w:sz w:val="18"/>
+        </w:rPr>
+        <w:t>), derecha MultinomialNB(</w:t>
+      </w:r>
+      <m:oMath>
+        <m:r>
+          <w:rPr>
+            <w:rFonts w:ascii="Cambria Math" w:eastAsiaTheme="minorEastAsia" w:hAnsi="Cambria Math"/>
+            <w:sz w:val="18"/>
+          </w:rPr>
+          <m:t>α=0.1</m:t>
+        </m:r>
+      </m:oMath>
+      <w:r>
+        <w:rPr>
+          <w:rFonts w:eastAsiaTheme="minorEastAsia"/>
+          <w:sz w:val="18"/>
+        </w:rPr>
+        <w:t>).</w:t>
+      </w:r>
+    </w:p>
+    <w:p>
+      <w:pPr>
+        <w:rPr>
+          <w:rFonts w:eastAsiaTheme="minorEastAsia"/>
+        </w:rPr>
+      </w:pPr>
+      <w:r>
+        <w:rPr>
+          <w:rFonts w:eastAsiaTheme="minorEastAsia"/>
+        </w:rPr>
+        <w:t>Comparando las matrices de confusión de ambos modelos</w:t>
+      </w:r>
+      <w:r>
+        <w:rPr>
+          <w:rFonts w:eastAsiaTheme="minorEastAsia"/>
+        </w:rPr>
+        <w:t>, podemos observar que los resultados son similares, pero que el modelo de Bernoulli muestra más falsos positivos que el modelo Multinomial, el cual muestra más falsos negativos.</w:t>
+      </w:r>
+    </w:p>
+    <w:p>
+      <w:r>
+        <w:rPr>
+          <w:noProof/>
+          <w:lang w:eastAsia="es-ES"/>
+        </w:rPr>
+        <w:lastRenderedPageBreak/>
+        <w:drawing>
+          <wp:inline distT="0" distB="0" distL="0" distR="0" wp14:anchorId="266C15D4" wp14:editId="3A701470">
+            <wp:extent cx="2653316" cy="1766688"/>
+            <wp:effectExtent l="0" t="0" r="0" b="5080"/>
+            <wp:docPr id="7" name="Imagen 7"/>
+            <wp:cNvGraphicFramePr>
+              <a:graphicFrameLocks xmlns:a="http://schemas.openxmlformats.org/drawingml/2006/main" noChangeAspect="1"/>
+            </wp:cNvGraphicFramePr>
+            <a:graphic xmlns:a="http://schemas.openxmlformats.org/drawingml/2006/main">
+              <a:graphicData uri="http://schemas.openxmlformats.org/drawingml/2006/picture">
+                <pic:pic xmlns:pic="http://schemas.openxmlformats.org/drawingml/2006/picture">
+                  <pic:nvPicPr>
+                    <pic:cNvPr id="1" name=""/>
+                    <pic:cNvPicPr/>
+                  </pic:nvPicPr>
+                  <pic:blipFill>
+                    <a:blip r:embed="rId21"/>
+                    <a:stretch>
+                      <a:fillRect/>
+                    </a:stretch>
+                  </pic:blipFill>
+                  <pic:spPr>
+                    <a:xfrm>
+                      <a:off x="0" y="0"/>
+                      <a:ext cx="2653316" cy="1766688"/>
+                    </a:xfrm>
+                    <a:prstGeom prst="rect">
+                      <a:avLst/>
+                    </a:prstGeom>
+                  </pic:spPr>
+                </pic:pic>
+              </a:graphicData>
+            </a:graphic>
+          </wp:inline>
+        </w:drawing>
+      </w:r>
+      <w:r>
+        <w:rPr>
+          <w:noProof/>
+          <w:lang w:eastAsia="es-ES"/>
+        </w:rPr>
+        <w:drawing>
+          <wp:inline distT="0" distB="0" distL="0" distR="0" wp14:anchorId="3D80DF5F" wp14:editId="46FC3AE8">
+            <wp:extent cx="2641684" cy="1745635"/>
+            <wp:effectExtent l="0" t="0" r="6350" b="6985"/>
+            <wp:docPr id="16" name="Imagen 16"/>
+            <wp:cNvGraphicFramePr>
+              <a:graphicFrameLocks xmlns:a="http://schemas.openxmlformats.org/drawingml/2006/main" noChangeAspect="1"/>
+            </wp:cNvGraphicFramePr>
+            <a:graphic xmlns:a="http://schemas.openxmlformats.org/drawingml/2006/main">
+              <a:graphicData uri="http://schemas.openxmlformats.org/drawingml/2006/picture">
+                <pic:pic xmlns:pic="http://schemas.openxmlformats.org/drawingml/2006/picture">
+                  <pic:nvPicPr>
+                    <pic:cNvPr id="1" name=""/>
+                    <pic:cNvPicPr/>
+                  </pic:nvPicPr>
+                  <pic:blipFill>
+                    <a:blip r:embed="rId22"/>
+                    <a:stretch>
+                      <a:fillRect/>
+                    </a:stretch>
+                  </pic:blipFill>
+                  <pic:spPr>
+                    <a:xfrm>
+                      <a:off x="0" y="0"/>
+                      <a:ext cx="2671269" cy="1765185"/>
+                    </a:xfrm>
+                    <a:prstGeom prst="rect">
+                      <a:avLst/>
+                    </a:prstGeom>
+                  </pic:spPr>
+                </pic:pic>
+              </a:graphicData>
+            </a:graphic>
+          </wp:inline>
+        </w:drawing>
+      </w:r>
+    </w:p>
+    <w:p>
+      <w:pPr>
+        <w:rPr>
+          <w:rFonts w:eastAsiaTheme="minorEastAsia"/>
+          <w:sz w:val="18"/>
+        </w:rPr>
+      </w:pPr>
+      <w:r>
+        <w:rPr>
+          <w:rFonts w:eastAsiaTheme="minorEastAsia"/>
+          <w:sz w:val="18"/>
+        </w:rPr>
+        <w:t>Curvas Precisión-Recall de ambos modelos, a la izquierda BernoulliNB(</w:t>
+      </w:r>
+      <m:oMath>
+        <m:r>
+          <w:rPr>
+            <w:rFonts w:ascii="Cambria Math" w:eastAsiaTheme="minorEastAsia" w:hAnsi="Cambria Math"/>
+            <w:sz w:val="18"/>
+          </w:rPr>
+          <m:t>α=0.01</m:t>
+        </m:r>
+      </m:oMath>
+      <w:r>
+        <w:rPr>
+          <w:rFonts w:eastAsiaTheme="minorEastAsia"/>
+          <w:sz w:val="18"/>
+        </w:rPr>
+        <w:t>), derecha MultinomialNB(</w:t>
+      </w:r>
+      <m:oMath>
+        <m:r>
+          <w:rPr>
+            <w:rFonts w:ascii="Cambria Math" w:eastAsiaTheme="minorEastAsia" w:hAnsi="Cambria Math"/>
+            <w:sz w:val="18"/>
+          </w:rPr>
+          <m:t>α=0.1</m:t>
+        </m:r>
+      </m:oMath>
+      <w:r>
+        <w:rPr>
+          <w:rFonts w:eastAsiaTheme="minorEastAsia"/>
+          <w:sz w:val="18"/>
+        </w:rPr>
+        <w:t>).</w:t>
+      </w:r>
+    </w:p>
+    <w:p>
+      <w:r>
+        <w:t>Podemos observar que la curva del modelo Bernoulli se aproxima m</w:t>
+      </w:r>
+      <w:r>
+        <w:t xml:space="preserve">ás </w:t>
+      </w:r>
+      <w:r>
+        <w:t>a la esquina superior derecha, lo que significa que tiene una precisión y un recall altos.</w:t>
+      </w:r>
+      <w:r>
+        <w:t xml:space="preserve"> </w:t>
+      </w:r>
+    </w:p>
+    <w:p>
+      <w:r>
+        <w:t xml:space="preserve">Por lo tanto, en vista de los resultados anteriores, se ha elegido como el mejor clasificador el Bernoulli con suavizado </w:t>
+      </w:r>
+      <m:oMath>
+        <m:r>
+          <w:rPr>
+            <w:rFonts w:ascii="Cambria Math" w:hAnsi="Cambria Math"/>
+          </w:rPr>
+          <m:t>α=0.1</m:t>
+        </m:r>
+      </m:oMath>
+      <w:r>
+        <w:rPr>
+          <w:rFonts w:eastAsiaTheme="minorEastAsia"/>
+        </w:rPr>
+        <w:t>.</w:t>
+      </w:r>
+    </w:p>
+    <w:p>
+      <w:pPr>
+        <w:rPr>
+          <w:rFonts w:eastAsiaTheme="minorEastAsia"/>
+        </w:rPr>
+      </w:pPr>
+      <w:r>
+        <w:t>En términos del umbral de decisión adecuad</w:t>
+      </w:r>
+      <w:r>
+        <w:t>o</w:t>
+      </w:r>
+      <w:r>
+        <w:t xml:space="preserve">, se ha seleccionado el intervalo </w:t>
+      </w:r>
+      <m:oMath>
+        <m:r>
+          <w:rPr>
+            <w:rFonts w:ascii="Cambria Math" w:hAnsi="Cambria Math"/>
+          </w:rPr>
+          <m:t>[0.94, 0.975]</m:t>
+        </m:r>
+      </m:oMath>
+      <w:r>
+        <w:rPr>
+          <w:rFonts w:eastAsiaTheme="minorEastAsia"/>
+        </w:rPr>
+        <w:t xml:space="preserve"> debido a que en la siguiente gráfica se puede apreciar que existe un equilibrio entre la precisión y el recall, priorizando la precisión</w:t>
+      </w:r>
+      <w:r>
+        <w:rPr>
+          <w:rFonts w:eastAsiaTheme="minorEastAsia"/>
+        </w:rPr>
+        <w:t>, ya que, con más precisión menos falsos positivos aparecerán</w:t>
+      </w:r>
+      <w:r>
+        <w:rPr>
+          <w:rFonts w:eastAsiaTheme="minorEastAsia"/>
+        </w:rPr>
+        <w:t xml:space="preserve">. </w:t>
+      </w:r>
+    </w:p>
+    <w:p>
+      <w:pPr>
+        <w:jc w:val="center"/>
+      </w:pPr>
+      <w:r>
+        <w:rPr>
+          <w:noProof/>
+          <w:lang w:eastAsia="es-ES"/>
+        </w:rPr>
+        <w:drawing>
+          <wp:inline distT="0" distB="0" distL="0" distR="0" wp14:anchorId="5E7C5021" wp14:editId="4C7CDD84">
+            <wp:extent cx="3002540" cy="2011854"/>
+            <wp:effectExtent l="0" t="0" r="7620" b="7620"/>
+            <wp:docPr id="17" name="Imagen 17"/>
+            <wp:cNvGraphicFramePr>
+              <a:graphicFrameLocks xmlns:a="http://schemas.openxmlformats.org/drawingml/2006/main" noChangeAspect="1"/>
+            </wp:cNvGraphicFramePr>
+            <a:graphic xmlns:a="http://schemas.openxmlformats.org/drawingml/2006/main">
+              <a:graphicData uri="http://schemas.openxmlformats.org/drawingml/2006/picture">
+                <pic:pic xmlns:pic="http://schemas.openxmlformats.org/drawingml/2006/picture">
+                  <pic:nvPicPr>
+                    <pic:cNvPr id="1" name=""/>
+                    <pic:cNvPicPr/>
+                  </pic:nvPicPr>
+                  <pic:blipFill>
+                    <a:blip r:embed="rId23"/>
+                    <a:stretch>
+                      <a:fillRect/>
+                    </a:stretch>
+                  </pic:blipFill>
+                  <pic:spPr>
+                    <a:xfrm>
+                      <a:off x="0" y="0"/>
+                      <a:ext cx="3002540" cy="2011854"/>
+                    </a:xfrm>
+                    <a:prstGeom prst="rect">
+                      <a:avLst/>
+                    </a:prstGeom>
+                  </pic:spPr>
+                </pic:pic>
+              </a:graphicData>
+            </a:graphic>
+          </wp:inline>
+        </w:drawing>
+      </w:r>
+    </w:p>
+    <w:p>
+      <w:pPr>
+        <w:rPr>
+          <w:sz w:val="18"/>
+        </w:rPr>
+      </w:pPr>
+      <w:r>
+        <w:rPr>
+          <w:sz w:val="18"/>
+        </w:rPr>
+        <w:t>Curva Ampliada del modelo Bernoulli en el intervalo [0.85,1] en el eje de Recall.</w:t>
+      </w:r>
+    </w:p>
+    <w:p>
+      <w:r>
+        <w:t xml:space="preserve">Se puede observar que en el intervalo elegido anteriormente existe una reducción de la precisión conforme aumenta el recall, pero siendo el valor de la precisión superior al 98% en todo el intervalo. </w:t>
+      </w:r>
+    </w:p>
     <w:sectPr>
-      <w:footerReference w:type="default" r:id="rId17"/>
+      <w:footerReference w:type="default" r:id="rId24"/>
       <w:pgSz w:w="11906" w:h="16838"/>
       <w:pgMar w:top="1417" w:right="1701" w:bottom="1417" w:left="1701" w:header="708" w:footer="708" w:gutter="0"/>
-      <w:pgNumType w:start="0"/>
+      <w:pgNumType w:start="1"/>
       <w:cols w:space="708"/>
-      <w:titlePg/>
       <w:docGrid w:linePitch="360"/>
     </w:sectPr>
   </w:body>
@@ -1284,13 +1563,12 @@
 <w:ftr xmlns:wpc="http://schemas.microsoft.com/office/word/2010/wordprocessingCanvas" xmlns:cx="http://schemas.microsoft.com/office/drawing/2014/chartex" xmlns:mc="http://schemas.openxmlformats.org/markup-compatibility/2006" xmlns:o="urn:schemas-microsoft-com:office:office" xmlns:r="http://schemas.openxmlformats.org/officeDocument/2006/relationships" xmlns:m="http://schemas.openxmlformats.org/officeDocument/2006/math" xmlns:v="urn:schemas-microsoft-com:vml" xmlns:wp14="http://schemas.microsoft.com/office/word/2010/wordprocessingDrawing" xmlns:wp="http://schemas.openxmlformats.org/drawingml/2006/wordprocessingDrawing" xmlns:w10="urn:schemas-microsoft-com:office:word" xmlns:w="http://schemas.openxmlformats.org/wordprocessingml/2006/main" xmlns:w14="http://schemas.microsoft.com/office/word/2010/wordml" xmlns:w15="http://schemas.microsoft.com/office/word/2012/wordml" xmlns:w16se="http://schemas.microsoft.com/office/word/2015/wordml/symex" xmlns:wpg="http://schemas.microsoft.com/office/word/2010/wordprocessingGroup" xmlns:wpi="http://schemas.microsoft.com/office/word/2010/wordprocessingInk" xmlns:wne="http://schemas.microsoft.com/office/word/2006/wordml" xmlns:wps="http://schemas.microsoft.com/office/word/2010/wordprocessingShape" mc:Ignorable="w14 w15 w16se wp14">
   <w:sdt>
     <w:sdtPr>
-      <w:id w:val="-1645815933"/>
+      <w:id w:val="1021210285"/>
       <w:docPartObj>
         <w:docPartGallery w:val="Page Numbers (Bottom of Page)"/>
         <w:docPartUnique/>
       </w:docPartObj>
     </w:sdtPr>
-    <w:sdtEndPr/>
     <w:sdtContent>
       <w:p>
         <w:pPr>
@@ -1310,7 +1588,7 @@
           <w:rPr>
             <w:noProof/>
           </w:rPr>
-          <w:t>4</w:t>
+          <w:t>1</w:t>
         </w:r>
         <w:r>
           <w:fldChar w:fldCharType="end"/>
@@ -1963,139 +2241,76 @@
       <w:color w:val="808080"/>
     </w:rPr>
   </w:style>
+  <w:style w:type="paragraph" w:styleId="Ttulo">
+    <w:name w:val="Title"/>
+    <w:basedOn w:val="Normal"/>
+    <w:next w:val="Normal"/>
+    <w:link w:val="TtuloCar"/>
+    <w:uiPriority w:val="10"/>
+    <w:qFormat/>
+    <w:rsid w:val="00476435"/>
+    <w:pPr>
+      <w:spacing w:after="0" w:line="240" w:lineRule="auto"/>
+      <w:contextualSpacing/>
+    </w:pPr>
+    <w:rPr>
+      <w:rFonts w:asciiTheme="majorHAnsi" w:eastAsiaTheme="majorEastAsia" w:hAnsiTheme="majorHAnsi" w:cstheme="majorBidi"/>
+      <w:spacing w:val="-10"/>
+      <w:kern w:val="28"/>
+      <w:sz w:val="56"/>
+      <w:szCs w:val="56"/>
+    </w:rPr>
+  </w:style>
+  <w:style w:type="character" w:customStyle="1" w:styleId="TtuloCar">
+    <w:name w:val="Título Car"/>
+    <w:basedOn w:val="Fuentedeprrafopredeter"/>
+    <w:link w:val="Ttulo"/>
+    <w:uiPriority w:val="10"/>
+    <w:rsid w:val="00476435"/>
+    <w:rPr>
+      <w:rFonts w:asciiTheme="majorHAnsi" w:eastAsiaTheme="majorEastAsia" w:hAnsiTheme="majorHAnsi" w:cstheme="majorBidi"/>
+      <w:spacing w:val="-10"/>
+      <w:kern w:val="28"/>
+      <w:sz w:val="56"/>
+      <w:szCs w:val="56"/>
+    </w:rPr>
+  </w:style>
+  <w:style w:type="paragraph" w:styleId="Subttulo">
+    <w:name w:val="Subtitle"/>
+    <w:basedOn w:val="Normal"/>
+    <w:next w:val="Normal"/>
+    <w:link w:val="SubttuloCar"/>
+    <w:uiPriority w:val="11"/>
+    <w:qFormat/>
+    <w:rsid w:val="00476435"/>
+    <w:pPr>
+      <w:numPr>
+        <w:ilvl w:val="1"/>
+      </w:numPr>
+    </w:pPr>
+    <w:rPr>
+      <w:rFonts w:eastAsiaTheme="minorEastAsia"/>
+      <w:color w:val="5A5A5A" w:themeColor="text1" w:themeTint="A5"/>
+      <w:spacing w:val="15"/>
+    </w:rPr>
+  </w:style>
+  <w:style w:type="character" w:customStyle="1" w:styleId="SubttuloCar">
+    <w:name w:val="Subtítulo Car"/>
+    <w:basedOn w:val="Fuentedeprrafopredeter"/>
+    <w:link w:val="Subttulo"/>
+    <w:uiPriority w:val="11"/>
+    <w:rsid w:val="00476435"/>
+    <w:rPr>
+      <w:rFonts w:eastAsiaTheme="minorEastAsia"/>
+      <w:color w:val="5A5A5A" w:themeColor="text1" w:themeTint="A5"/>
+      <w:spacing w:val="15"/>
+    </w:rPr>
+  </w:style>
 </w:styles>
 </file>
 
 <file path=word/glossary/document.xml><?xml version="1.0" encoding="utf-8"?>
-<w:glossaryDocument xmlns:wpc="http://schemas.microsoft.com/office/word/2010/wordprocessingCanvas" xmlns:cx="http://schemas.microsoft.com/office/drawing/2014/chartex" xmlns:mc="http://schemas.openxmlformats.org/markup-compatibility/2006" xmlns:o="urn:schemas-microsoft-com:office:office" xmlns:r="http://schemas.openxmlformats.org/officeDocument/2006/relationships" xmlns:m="http://schemas.openxmlformats.org/officeDocument/2006/math" xmlns:v="urn:schemas-microsoft-com:vml" xmlns:wp14="http://schemas.microsoft.com/office/word/2010/wordprocessingDrawing" xmlns:wp="http://schemas.openxmlformats.org/drawingml/2006/wordprocessingDrawing" xmlns:w10="urn:schemas-microsoft-com:office:word" xmlns:w="http://schemas.openxmlformats.org/wordprocessingml/2006/main" xmlns:w14="http://schemas.microsoft.com/office/word/2010/wordml" xmlns:w15="http://schemas.microsoft.com/office/word/2012/wordml" xmlns:w16se="http://schemas.microsoft.com/office/word/2015/wordml/symex" xmlns:wpg="http://schemas.microsoft.com/office/word/2010/wordprocessingGroup" xmlns:wpi="http://schemas.microsoft.com/office/word/2010/wordprocessingInk" xmlns:wne="http://schemas.microsoft.com/office/word/2006/wordml" xmlns:wps="http://schemas.microsoft.com/office/word/2010/wordprocessingShape" mc:Ignorable="w14 w15 w16se wp14">
-  <w:docParts>
-    <w:docPart>
-      <w:docPartPr>
-        <w:name w:val="707B22D590C04C59BA9C0714833C7E07"/>
-        <w:category>
-          <w:name w:val="General"/>
-          <w:gallery w:val="placeholder"/>
-        </w:category>
-        <w:types>
-          <w:type w:val="bbPlcHdr"/>
-        </w:types>
-        <w:behaviors>
-          <w:behavior w:val="content"/>
-        </w:behaviors>
-        <w:guid w:val="{49E71002-FFB3-4ABB-BDF3-F393FB39D422}"/>
-      </w:docPartPr>
-      <w:docPartBody>
-        <w:p>
-          <w:pPr>
-            <w:pStyle w:val="707B22D590C04C59BA9C0714833C7E07"/>
-          </w:pPr>
-          <w:r>
-            <w:rPr>
-              <w:rFonts w:asciiTheme="majorHAnsi" w:eastAsiaTheme="majorEastAsia" w:hAnsiTheme="majorHAnsi" w:cstheme="majorBidi"/>
-              <w:color w:val="5B9BD5" w:themeColor="accent1"/>
-              <w:sz w:val="88"/>
-              <w:szCs w:val="88"/>
-            </w:rPr>
-            <w:t>[Título del documento]</w:t>
-          </w:r>
-        </w:p>
-      </w:docPartBody>
-    </w:docPart>
-    <w:docPart>
-      <w:docPartPr>
-        <w:name w:val="F1BD48A8DD51439FB81ED582F0B9F7EB"/>
-        <w:category>
-          <w:name w:val="General"/>
-          <w:gallery w:val="placeholder"/>
-        </w:category>
-        <w:types>
-          <w:type w:val="bbPlcHdr"/>
-        </w:types>
-        <w:behaviors>
-          <w:behavior w:val="content"/>
-        </w:behaviors>
-        <w:guid w:val="{8CDB45EB-DBD2-41F7-848C-D48E0EBA021E}"/>
-      </w:docPartPr>
-      <w:docPartBody>
-        <w:p>
-          <w:pPr>
-            <w:pStyle w:val="F1BD48A8DD51439FB81ED582F0B9F7EB"/>
-          </w:pPr>
-          <w:r>
-            <w:rPr>
-              <w:color w:val="2E74B5" w:themeColor="accent1" w:themeShade="BF"/>
-              <w:sz w:val="24"/>
-              <w:szCs w:val="24"/>
-            </w:rPr>
-            <w:t>[Subtítulo del documento]</w:t>
-          </w:r>
-        </w:p>
-      </w:docPartBody>
-    </w:docPart>
-    <w:docPart>
-      <w:docPartPr>
-        <w:name w:val="F13FB4D1F43340BEA3647AB6D3DABEA2"/>
-        <w:category>
-          <w:name w:val="General"/>
-          <w:gallery w:val="placeholder"/>
-        </w:category>
-        <w:types>
-          <w:type w:val="bbPlcHdr"/>
-        </w:types>
-        <w:behaviors>
-          <w:behavior w:val="content"/>
-        </w:behaviors>
-        <w:guid w:val="{11193983-ACF9-46DA-8BD5-2688B80F2532}"/>
-      </w:docPartPr>
-      <w:docPartBody>
-        <w:p>
-          <w:pPr>
-            <w:pStyle w:val="F13FB4D1F43340BEA3647AB6D3DABEA2"/>
-          </w:pPr>
-          <w:r>
-            <w:rPr>
-              <w:color w:val="5B9BD5" w:themeColor="accent1"/>
-              <w:sz w:val="28"/>
-              <w:szCs w:val="28"/>
-            </w:rPr>
-            <w:t>[Nombre del autor]</w:t>
-          </w:r>
-        </w:p>
-      </w:docPartBody>
-    </w:docPart>
-    <w:docPart>
-      <w:docPartPr>
-        <w:name w:val="0031CC0A4B8C442993E5603868CBC5C6"/>
-        <w:category>
-          <w:name w:val="General"/>
-          <w:gallery w:val="placeholder"/>
-        </w:category>
-        <w:types>
-          <w:type w:val="bbPlcHdr"/>
-        </w:types>
-        <w:behaviors>
-          <w:behavior w:val="content"/>
-        </w:behaviors>
-        <w:guid w:val="{1B26FDA5-1FA4-4979-8015-151B8D8FF3E3}"/>
-      </w:docPartPr>
-      <w:docPartBody>
-        <w:p>
-          <w:pPr>
-            <w:pStyle w:val="0031CC0A4B8C442993E5603868CBC5C6"/>
-          </w:pPr>
-          <w:r>
-            <w:rPr>
-              <w:color w:val="5B9BD5" w:themeColor="accent1"/>
-              <w:sz w:val="28"/>
-              <w:szCs w:val="28"/>
-            </w:rPr>
-            <w:t>[Fecha]</w:t>
-          </w:r>
-        </w:p>
-      </w:docPartBody>
-    </w:docPart>
-  </w:docParts>
-</w:glossaryDocument>
+<w:glossaryDocument xmlns:wpc="http://schemas.microsoft.com/office/word/2010/wordprocessingCanvas" xmlns:cx="http://schemas.microsoft.com/office/drawing/2014/chartex" xmlns:mc="http://schemas.openxmlformats.org/markup-compatibility/2006" xmlns:o="urn:schemas-microsoft-com:office:office" xmlns:r="http://schemas.openxmlformats.org/officeDocument/2006/relationships" xmlns:m="http://schemas.openxmlformats.org/officeDocument/2006/math" xmlns:v="urn:schemas-microsoft-com:vml" xmlns:wp14="http://schemas.microsoft.com/office/word/2010/wordprocessingDrawing" xmlns:wp="http://schemas.openxmlformats.org/drawingml/2006/wordprocessingDrawing" xmlns:w10="urn:schemas-microsoft-com:office:word" xmlns:w="http://schemas.openxmlformats.org/wordprocessingml/2006/main" xmlns:w14="http://schemas.microsoft.com/office/word/2010/wordml" xmlns:w15="http://schemas.microsoft.com/office/word/2012/wordml" xmlns:w16se="http://schemas.microsoft.com/office/word/2015/wordml/symex" xmlns:wpg="http://schemas.microsoft.com/office/word/2010/wordprocessingGroup" xmlns:wpi="http://schemas.microsoft.com/office/word/2010/wordprocessingInk" xmlns:wne="http://schemas.microsoft.com/office/word/2006/wordml" xmlns:wps="http://schemas.microsoft.com/office/word/2010/wordprocessingShape" mc:Ignorable="w14 w15 w16se wp14"/>
 </file>
 
 <file path=word/glossary/fontTable.xml><?xml version="1.0" encoding="utf-8"?>
@@ -2105,21 +2320,21 @@
     <w:charset w:val="00"/>
     <w:family w:val="swiss"/>
     <w:pitch w:val="variable"/>
-    <w:sig w:usb0="E0002AFF" w:usb1="4000ACFF" w:usb2="00000001" w:usb3="00000000" w:csb0="000001FF" w:csb1="00000000"/>
+    <w:sig w:usb0="E4002EFF" w:usb1="C000247B" w:usb2="00000009" w:usb3="00000000" w:csb0="000001FF" w:csb1="00000000"/>
   </w:font>
   <w:font w:name="Times New Roman">
     <w:panose1 w:val="02020603050405020304"/>
     <w:charset w:val="00"/>
     <w:family w:val="roman"/>
     <w:pitch w:val="variable"/>
-    <w:sig w:usb0="E0002AFF" w:usb1="C0007843" w:usb2="00000009" w:usb3="00000000" w:csb0="000001FF" w:csb1="00000000"/>
+    <w:sig w:usb0="E0002EFF" w:usb1="C000785B" w:usb2="00000009" w:usb3="00000000" w:csb0="000001FF" w:csb1="00000000"/>
   </w:font>
   <w:font w:name="Calibri Light">
     <w:panose1 w:val="020F0302020204030204"/>
     <w:charset w:val="00"/>
     <w:family w:val="swiss"/>
     <w:pitch w:val="variable"/>
-    <w:sig w:usb0="A0002AEF" w:usb1="4000207B" w:usb2="00000000" w:usb3="00000000" w:csb0="000001FF" w:csb1="00000000"/>
+    <w:sig w:usb0="E4002EFF" w:usb1="C000247B" w:usb2="00000009" w:usb3="00000000" w:csb0="000001FF" w:csb1="00000000"/>
   </w:font>
   <w:font w:name="Cambria Math">
     <w:panose1 w:val="02040503050406030204"/>
@@ -2147,10 +2362,13 @@
   </w:compat>
   <w:rsids>
     <w:rsidRoot w:val="00936A17"/>
+    <w:rsid w:val="0082507A"/>
+    <w:rsid w:val="00825ABE"/>
     <w:rsid w:val="00936A17"/>
     <w:rsid w:val="009418C6"/>
     <w:rsid w:val="00A76754"/>
     <w:rsid w:val="00BD33FB"/>
+    <w:rsid w:val="00F05F52"/>
   </w:rsids>
   <m:mathPr>
     <m:mathFont m:val="Cambria Math"/>
@@ -2619,7 +2837,7 @@
     <w:basedOn w:val="Fuentedeprrafopredeter"/>
     <w:uiPriority w:val="99"/>
     <w:semiHidden/>
-    <w:rsid w:val="009418C6"/>
+    <w:rsid w:val="00F05F52"/>
     <w:rPr>
       <w:color w:val="808080"/>
     </w:rPr>
@@ -2919,7 +3137,7 @@
 </file>
 
 <file path=customXml/itemProps2.xml><?xml version="1.0" encoding="utf-8"?>
-<ds:datastoreItem xmlns:ds="http://schemas.openxmlformats.org/officeDocument/2006/customXml" ds:itemID="{822D7FCB-FA1A-4C51-B854-DFEC4DE762A0}">
+<ds:datastoreItem xmlns:ds="http://schemas.openxmlformats.org/officeDocument/2006/customXml" ds:itemID="{77D40D89-F89B-454B-A3DA-B7D37269DC5B}">
   <ds:schemaRefs>
     <ds:schemaRef ds:uri="http://schemas.openxmlformats.org/officeDocument/2006/bibliography"/>
   </ds:schemaRefs>

</xml_diff>